<commit_message>
changed to 26 items in database
</commit_message>
<xml_diff>
--- a/Documents/code/cst8300/Project/Project.docx
+++ b/Documents/code/cst8300/Project/Project.docx
@@ -276,7 +276,31 @@
             <w:bdr w:val="none" w:sz="0" w:space="0" w:color="auto" w:frame="1"/>
             <w:lang w:eastAsia="en-CA"/>
           </w:rPr>
-          <w:t>OWL Purdue website</w:t>
+          <w:t>OWL Purd</w:t>
+        </w:r>
+        <w:r>
+          <w:rPr>
+            <w:rFonts w:eastAsia="Times New Roman" w:cstheme="minorHAnsi"/>
+            <w:color w:val="0070C0"/>
+            <w:sz w:val="24"/>
+            <w:szCs w:val="24"/>
+            <w:u w:val="single"/>
+            <w:bdr w:val="none" w:sz="0" w:space="0" w:color="auto" w:frame="1"/>
+            <w:lang w:eastAsia="en-CA"/>
+          </w:rPr>
+          <w:t>u</w:t>
+        </w:r>
+        <w:r>
+          <w:rPr>
+            <w:rFonts w:eastAsia="Times New Roman" w:cstheme="minorHAnsi"/>
+            <w:color w:val="0070C0"/>
+            <w:sz w:val="24"/>
+            <w:szCs w:val="24"/>
+            <w:u w:val="single"/>
+            <w:bdr w:val="none" w:sz="0" w:space="0" w:color="auto" w:frame="1"/>
+            <w:lang w:eastAsia="en-CA"/>
+          </w:rPr>
+          <w:t>e website</w:t>
         </w:r>
       </w:hyperlink>
       <w:r>
@@ -1373,24 +1397,16 @@
           <w:lang w:val="en-CA"/>
         </w:rPr>
         <w:lastRenderedPageBreak/>
-        <w:t xml:space="preserve">Name the career you are interested in pursuing.  </w:t>
+        <w:t xml:space="preserve">Name the career you are interested in pursuing. </w:t>
       </w:r>
       <w:r>
         <w:rPr>
           <w:rFonts w:asciiTheme="minorHAnsi" w:hAnsiTheme="minorHAnsi" w:cstheme="minorHAnsi"/>
           <w:color w:val="000000" w:themeColor="text1"/>
           <w:szCs w:val="24"/>
-        </w:rPr>
-        <w:t>__________________________________</w:t>
-      </w:r>
-      <w:r>
-        <w:rPr>
-          <w:rFonts w:asciiTheme="minorHAnsi" w:hAnsiTheme="minorHAnsi" w:cstheme="minorHAnsi"/>
-          <w:color w:val="000000" w:themeColor="text1"/>
-          <w:szCs w:val="24"/>
-          <w:lang w:val="en-US"/>
-        </w:rPr>
-        <w:t>__</w:t>
+          <w:lang w:val="en-CA"/>
+        </w:rPr>
+        <w:t>Full-stack Developer</w:t>
       </w:r>
     </w:p>
     <w:p>
@@ -1442,8 +1458,8 @@
         <w:tblLook w:val="04A0" w:firstRow="1" w:lastRow="0" w:firstColumn="1" w:lastColumn="0" w:noHBand="0" w:noVBand="1"/>
       </w:tblPr>
       <w:tblGrid>
-        <w:gridCol w:w="2001"/>
-        <w:gridCol w:w="8831"/>
+        <w:gridCol w:w="1639"/>
+        <w:gridCol w:w="9264"/>
       </w:tblGrid>
       <w:tr>
         <w:trPr>
@@ -1485,7 +1501,6 @@
           </w:tcPr>
           <w:p>
             <w:pPr>
-              <w:jc w:val="center"/>
               <w:rPr>
                 <w:rFonts w:cstheme="minorHAnsi"/>
                 <w:b/>
@@ -1541,15 +1556,6 @@
               </w:rPr>
               <w:t>Name of organization</w:t>
             </w:r>
-            <w:r>
-              <w:rPr>
-                <w:rFonts w:cstheme="minorHAnsi"/>
-                <w:color w:val="000000" w:themeColor="text1"/>
-                <w:sz w:val="20"/>
-                <w:szCs w:val="20"/>
-              </w:rPr>
-              <w:t xml:space="preserve"> </w:t>
-            </w:r>
           </w:p>
         </w:tc>
         <w:tc>
@@ -1560,7 +1566,6 @@
           <w:p>
             <w:pPr>
               <w:pStyle w:val="ListParagraph"/>
-              <w:jc w:val="both"/>
               <w:rPr>
                 <w:rFonts w:cstheme="minorHAnsi"/>
                 <w:color w:val="000000" w:themeColor="text1"/>
@@ -1677,7 +1682,6 @@
           <w:p>
             <w:pPr>
               <w:pStyle w:val="ListParagraph"/>
-              <w:jc w:val="both"/>
               <w:rPr>
                 <w:rFonts w:cstheme="minorHAnsi"/>
                 <w:color w:val="000000" w:themeColor="text1"/>
@@ -1841,18 +1845,16 @@
           <w:p>
             <w:pPr>
               <w:pStyle w:val="ListParagraph"/>
-              <w:jc w:val="both"/>
-              <w:rPr>
-                <w:rFonts w:cstheme="minorHAnsi"/>
-                <w:color w:val="000000" w:themeColor="text1"/>
-                <w:sz w:val="20"/>
-                <w:szCs w:val="20"/>
-              </w:rPr>
-            </w:pPr>
-          </w:p>
-          <w:p>
-            <w:pPr>
-              <w:jc w:val="both"/>
+              <w:rPr>
+                <w:rFonts w:cstheme="minorHAnsi"/>
+                <w:color w:val="000000" w:themeColor="text1"/>
+                <w:sz w:val="20"/>
+                <w:szCs w:val="20"/>
+              </w:rPr>
+            </w:pPr>
+          </w:p>
+          <w:p>
+            <w:pPr>
               <w:rPr>
                 <w:rFonts w:cstheme="minorHAnsi"/>
                 <w:color w:val="000000" w:themeColor="text1"/>
@@ -1980,18 +1982,16 @@
           <w:p>
             <w:pPr>
               <w:pStyle w:val="ListParagraph"/>
-              <w:jc w:val="both"/>
-              <w:rPr>
-                <w:rFonts w:cstheme="minorHAnsi"/>
-                <w:color w:val="000000" w:themeColor="text1"/>
-                <w:sz w:val="20"/>
-                <w:szCs w:val="20"/>
-              </w:rPr>
-            </w:pPr>
-          </w:p>
-          <w:p>
-            <w:pPr>
-              <w:jc w:val="both"/>
+              <w:rPr>
+                <w:rFonts w:cstheme="minorHAnsi"/>
+                <w:color w:val="000000" w:themeColor="text1"/>
+                <w:sz w:val="20"/>
+                <w:szCs w:val="20"/>
+              </w:rPr>
+            </w:pPr>
+          </w:p>
+          <w:p>
+            <w:pPr>
               <w:rPr>
                 <w:rFonts w:cstheme="minorHAnsi"/>
                 <w:color w:val="000000" w:themeColor="text1"/>
@@ -2041,16 +2041,7 @@
                 <w:sz w:val="20"/>
                 <w:szCs w:val="20"/>
               </w:rPr>
-              <w:t xml:space="preserve">What education is needed to be hired with this company? </w:t>
-            </w:r>
-            <w:r>
-              <w:rPr>
-                <w:rFonts w:cstheme="minorHAnsi"/>
-                <w:color w:val="000000" w:themeColor="text1"/>
-                <w:sz w:val="16"/>
-                <w:szCs w:val="16"/>
-              </w:rPr>
-              <w:t xml:space="preserve"> </w:t>
+              <w:t>What education is needed to be hired with this company?</w:t>
             </w:r>
           </w:p>
           <w:p>
@@ -2074,7 +2065,6 @@
             <w:pPr>
               <w:spacing w:after="0" w:line="240" w:lineRule="auto"/>
               <w:ind w:left="720"/>
-              <w:jc w:val="both"/>
               <w:rPr>
                 <w:rFonts w:cstheme="minorHAnsi"/>
                 <w:color w:val="000000" w:themeColor="text1"/>
@@ -2153,6 +2143,7 @@
                 <w:sz w:val="20"/>
                 <w:szCs w:val="20"/>
               </w:rPr>
+              <w:lastRenderedPageBreak/>
               <w:t xml:space="preserve">What additional skills or qualification </w:t>
             </w:r>
             <w:r>
@@ -2180,16 +2171,7 @@
                 <w:sz w:val="20"/>
                 <w:szCs w:val="20"/>
               </w:rPr>
-              <w:t xml:space="preserve">to work for this company?  </w:t>
-            </w:r>
-            <w:r>
-              <w:rPr>
-                <w:rFonts w:cstheme="minorHAnsi"/>
-                <w:color w:val="000000" w:themeColor="text1"/>
-                <w:sz w:val="20"/>
-                <w:szCs w:val="20"/>
-              </w:rPr>
-              <w:t xml:space="preserve">    </w:t>
+              <w:t>to work for this company?</w:t>
             </w:r>
           </w:p>
         </w:tc>
@@ -2201,7 +2183,6 @@
           <w:p>
             <w:pPr>
               <w:spacing w:after="0" w:line="240" w:lineRule="auto"/>
-              <w:jc w:val="both"/>
               <w:rPr>
                 <w:rFonts w:cstheme="minorHAnsi"/>
                 <w:color w:val="000000" w:themeColor="text1"/>
@@ -2279,22 +2260,30 @@
           </w:tcPr>
           <w:p>
             <w:pPr>
-              <w:jc w:val="both"/>
-              <w:rPr>
-                <w:rFonts w:cstheme="minorHAnsi"/>
-                <w:color w:val="000000" w:themeColor="text1"/>
-                <w:sz w:val="20"/>
-                <w:szCs w:val="20"/>
-              </w:rPr>
-            </w:pPr>
-            <w:r>
-              <w:rPr>
-                <w:rFonts w:cstheme="minorHAnsi"/>
-                <w:color w:val="000000" w:themeColor="text1"/>
-                <w:sz w:val="20"/>
-                <w:szCs w:val="20"/>
-              </w:rPr>
-              <w:t>Straight out of school the average wage is about 55k per year</w:t>
+              <w:rPr>
+                <w:rFonts w:cstheme="minorHAnsi"/>
+                <w:color w:val="000000" w:themeColor="text1"/>
+                <w:sz w:val="20"/>
+                <w:szCs w:val="20"/>
+              </w:rPr>
+            </w:pPr>
+            <w:r>
+              <w:rPr>
+                <w:rFonts w:cstheme="minorHAnsi"/>
+                <w:color w:val="000000" w:themeColor="text1"/>
+                <w:sz w:val="20"/>
+                <w:szCs w:val="20"/>
+              </w:rPr>
+              <w:t xml:space="preserve">Straight out of school the average wage is about </w:t>
+            </w:r>
+            <w:r>
+              <w:rPr>
+                <w:rFonts w:cstheme="minorHAnsi"/>
+                <w:color w:val="000000" w:themeColor="text1"/>
+                <w:sz w:val="20"/>
+                <w:szCs w:val="20"/>
+              </w:rPr>
+              <w:t>49 – 55k</w:t>
             </w:r>
           </w:p>
         </w:tc>
@@ -2336,7 +2325,6 @@
                 <w:bdr w:val="none" w:sz="0" w:space="0" w:color="auto" w:frame="1"/>
                 <w:lang w:eastAsia="en-CA"/>
               </w:rPr>
-              <w:lastRenderedPageBreak/>
               <w:t>References</w:t>
             </w:r>
           </w:p>
@@ -2362,24 +2350,532 @@
           </w:tcPr>
           <w:p>
             <w:pPr>
-              <w:jc w:val="both"/>
-              <w:rPr>
-                <w:rFonts w:cstheme="minorHAnsi"/>
-                <w:color w:val="000000" w:themeColor="text1"/>
+              <w:spacing w:after="0" w:line="240" w:lineRule="auto"/>
+              <w:rPr>
                 <w:sz w:val="16"/>
                 <w:szCs w:val="16"/>
               </w:rPr>
             </w:pPr>
-            <w:hyperlink r:id="rId8" w:history="1">
-              <w:r>
-                <w:rPr>
-                  <w:rStyle w:val="Hyperlink"/>
-                  <w:sz w:val="16"/>
-                  <w:szCs w:val="16"/>
-                </w:rPr>
-                <w:t>https://www.google.com/search?q=nanopay+careers&amp;oq=nanoapy+&amp;aqs=chrome.2.69i57j0l5.3660j0j4&amp;sourceid=chrome&amp;ie=UTF-8&amp;ibp=htl;jobs&amp;sa=X&amp;ved=2ahUKEwi--p2Wt9blAhUJmuAKHaXRBWUQp4wCMAJ6BAgLEAE#fpstate=tldetail&amp;htidocid=_P-t9aRm2bM1ZMvCAAAAAA%3D%3D&amp;htivrt=jobs</w:t>
-              </w:r>
-            </w:hyperlink>
+            <w:r>
+              <w:rPr>
+                <w:sz w:val="16"/>
+                <w:szCs w:val="16"/>
+              </w:rPr>
+              <w:t>URL</w:t>
+            </w:r>
+            <w:r>
+              <w:rPr>
+                <w:sz w:val="16"/>
+                <w:szCs w:val="16"/>
+              </w:rPr>
+              <w:t xml:space="preserve">: </w:t>
+            </w:r>
+            <w:r>
+              <w:rPr>
+                <w:sz w:val="16"/>
+                <w:szCs w:val="16"/>
+              </w:rPr>
+              <w:t>https://www.glassdoor.ca/Job/toronto-java-javascript-developer-jobs-SRCH_IL.0,7_IC2281069_KO8,33.htm?rdserp=true&amp;jl=3318576745&amp;guid=0000016e62788ac58bb636d926a156bb&amp;pos=104&amp;src=GD_JOB_AD&amp;srs=EI_JOBS&amp;s=21&amp;ao=483012</w:t>
+            </w:r>
+          </w:p>
+          <w:p>
+            <w:pPr>
+              <w:spacing w:after="0" w:line="240" w:lineRule="auto"/>
+              <w:rPr>
+                <w:sz w:val="16"/>
+                <w:szCs w:val="16"/>
+              </w:rPr>
+            </w:pPr>
+            <w:r>
+              <w:rPr>
+                <w:sz w:val="16"/>
+                <w:szCs w:val="16"/>
+              </w:rPr>
+              <w:t>Website Title</w:t>
+            </w:r>
+            <w:r>
+              <w:rPr>
+                <w:sz w:val="16"/>
+                <w:szCs w:val="16"/>
+              </w:rPr>
+              <w:t xml:space="preserve">: </w:t>
+            </w:r>
+            <w:r>
+              <w:rPr>
+                <w:sz w:val="16"/>
+                <w:szCs w:val="16"/>
+              </w:rPr>
+              <w:t>Help Us Keep Glassdoor Safe</w:t>
+            </w:r>
+          </w:p>
+          <w:p>
+            <w:pPr>
+              <w:spacing w:after="0" w:line="240" w:lineRule="auto"/>
+              <w:rPr>
+                <w:sz w:val="16"/>
+                <w:szCs w:val="16"/>
+              </w:rPr>
+            </w:pPr>
+            <w:r>
+              <w:rPr>
+                <w:sz w:val="16"/>
+                <w:szCs w:val="16"/>
+              </w:rPr>
+              <w:t>Access Day</w:t>
+            </w:r>
+            <w:r>
+              <w:rPr>
+                <w:sz w:val="16"/>
+                <w:szCs w:val="16"/>
+              </w:rPr>
+              <w:t xml:space="preserve">: </w:t>
+            </w:r>
+            <w:r>
+              <w:rPr>
+                <w:sz w:val="16"/>
+                <w:szCs w:val="16"/>
+              </w:rPr>
+              <w:t>13</w:t>
+            </w:r>
+          </w:p>
+          <w:p>
+            <w:pPr>
+              <w:spacing w:after="0" w:line="240" w:lineRule="auto"/>
+              <w:rPr>
+                <w:sz w:val="16"/>
+                <w:szCs w:val="16"/>
+              </w:rPr>
+            </w:pPr>
+            <w:r>
+              <w:rPr>
+                <w:sz w:val="16"/>
+                <w:szCs w:val="16"/>
+              </w:rPr>
+              <w:t>Access Month</w:t>
+            </w:r>
+            <w:r>
+              <w:rPr>
+                <w:sz w:val="16"/>
+                <w:szCs w:val="16"/>
+              </w:rPr>
+              <w:t xml:space="preserve">: </w:t>
+            </w:r>
+            <w:proofErr w:type="spellStart"/>
+            <w:r>
+              <w:rPr>
+                <w:sz w:val="16"/>
+                <w:szCs w:val="16"/>
+              </w:rPr>
+              <w:t>november</w:t>
+            </w:r>
+            <w:proofErr w:type="spellEnd"/>
+          </w:p>
+          <w:p>
+            <w:pPr>
+              <w:spacing w:after="0" w:line="240" w:lineRule="auto"/>
+              <w:rPr>
+                <w:sz w:val="16"/>
+                <w:szCs w:val="16"/>
+              </w:rPr>
+            </w:pPr>
+            <w:r>
+              <w:rPr>
+                <w:sz w:val="16"/>
+                <w:szCs w:val="16"/>
+              </w:rPr>
+              <w:t>Access Year</w:t>
+            </w:r>
+            <w:r>
+              <w:rPr>
+                <w:sz w:val="16"/>
+                <w:szCs w:val="16"/>
+              </w:rPr>
+              <w:t xml:space="preserve">: </w:t>
+            </w:r>
+            <w:r>
+              <w:rPr>
+                <w:sz w:val="16"/>
+                <w:szCs w:val="16"/>
+              </w:rPr>
+              <w:t>2019</w:t>
+            </w:r>
+          </w:p>
+          <w:p>
+            <w:pPr>
+              <w:jc w:val="both"/>
+              <w:rPr>
+                <w:rFonts w:cstheme="minorHAnsi"/>
+                <w:color w:val="000000" w:themeColor="text1"/>
+                <w:sz w:val="16"/>
+                <w:szCs w:val="16"/>
+              </w:rPr>
+            </w:pPr>
+          </w:p>
+          <w:p>
+            <w:pPr>
+              <w:jc w:val="both"/>
+              <w:rPr>
+                <w:rFonts w:cstheme="minorHAnsi"/>
+                <w:color w:val="000000" w:themeColor="text1"/>
+                <w:sz w:val="16"/>
+                <w:szCs w:val="16"/>
+              </w:rPr>
+            </w:pPr>
+            <w:r>
+              <w:rPr>
+                <w:rFonts w:cstheme="minorHAnsi"/>
+                <w:color w:val="000000" w:themeColor="text1"/>
+                <w:sz w:val="16"/>
+                <w:szCs w:val="16"/>
+              </w:rPr>
+              <w:t>URL</w:t>
+            </w:r>
+            <w:r>
+              <w:rPr>
+                <w:rFonts w:cstheme="minorHAnsi"/>
+                <w:color w:val="000000" w:themeColor="text1"/>
+                <w:sz w:val="16"/>
+                <w:szCs w:val="16"/>
+              </w:rPr>
+              <w:t xml:space="preserve">: </w:t>
+            </w:r>
+            <w:r>
+              <w:rPr>
+                <w:rFonts w:cstheme="minorHAnsi"/>
+                <w:color w:val="000000" w:themeColor="text1"/>
+                <w:sz w:val="16"/>
+                <w:szCs w:val="16"/>
+              </w:rPr>
+              <w:t>https://www.nanopay.net/</w:t>
+            </w:r>
+          </w:p>
+          <w:p>
+            <w:pPr>
+              <w:jc w:val="both"/>
+              <w:rPr>
+                <w:rFonts w:cstheme="minorHAnsi"/>
+                <w:color w:val="000000" w:themeColor="text1"/>
+                <w:sz w:val="16"/>
+                <w:szCs w:val="16"/>
+              </w:rPr>
+            </w:pPr>
+            <w:r>
+              <w:rPr>
+                <w:rFonts w:cstheme="minorHAnsi"/>
+                <w:color w:val="000000" w:themeColor="text1"/>
+                <w:sz w:val="16"/>
+                <w:szCs w:val="16"/>
+              </w:rPr>
+              <w:t>Website Title</w:t>
+            </w:r>
+            <w:r>
+              <w:rPr>
+                <w:rFonts w:cstheme="minorHAnsi"/>
+                <w:color w:val="000000" w:themeColor="text1"/>
+                <w:sz w:val="16"/>
+                <w:szCs w:val="16"/>
+              </w:rPr>
+              <w:t xml:space="preserve">: </w:t>
+            </w:r>
+            <w:proofErr w:type="spellStart"/>
+            <w:r>
+              <w:rPr>
+                <w:rFonts w:cstheme="minorHAnsi"/>
+                <w:color w:val="000000" w:themeColor="text1"/>
+                <w:sz w:val="16"/>
+                <w:szCs w:val="16"/>
+              </w:rPr>
+              <w:t>nanopay</w:t>
+            </w:r>
+            <w:proofErr w:type="spellEnd"/>
+          </w:p>
+          <w:p>
+            <w:pPr>
+              <w:jc w:val="both"/>
+              <w:rPr>
+                <w:rFonts w:cstheme="minorHAnsi"/>
+                <w:color w:val="000000" w:themeColor="text1"/>
+                <w:sz w:val="16"/>
+                <w:szCs w:val="16"/>
+              </w:rPr>
+            </w:pPr>
+            <w:r>
+              <w:rPr>
+                <w:rFonts w:cstheme="minorHAnsi"/>
+                <w:color w:val="000000" w:themeColor="text1"/>
+                <w:sz w:val="16"/>
+                <w:szCs w:val="16"/>
+              </w:rPr>
+              <w:t>Publication Day</w:t>
+            </w:r>
+            <w:r>
+              <w:rPr>
+                <w:rFonts w:cstheme="minorHAnsi"/>
+                <w:color w:val="000000" w:themeColor="text1"/>
+                <w:sz w:val="16"/>
+                <w:szCs w:val="16"/>
+              </w:rPr>
+              <w:t xml:space="preserve">: </w:t>
+            </w:r>
+            <w:r>
+              <w:rPr>
+                <w:rFonts w:cstheme="minorHAnsi"/>
+                <w:color w:val="000000" w:themeColor="text1"/>
+                <w:sz w:val="16"/>
+                <w:szCs w:val="16"/>
+              </w:rPr>
+              <w:t>12</w:t>
+            </w:r>
+          </w:p>
+          <w:p>
+            <w:pPr>
+              <w:jc w:val="both"/>
+              <w:rPr>
+                <w:rFonts w:cstheme="minorHAnsi"/>
+                <w:color w:val="000000" w:themeColor="text1"/>
+                <w:sz w:val="16"/>
+                <w:szCs w:val="16"/>
+              </w:rPr>
+            </w:pPr>
+            <w:r>
+              <w:rPr>
+                <w:rFonts w:cstheme="minorHAnsi"/>
+                <w:color w:val="000000" w:themeColor="text1"/>
+                <w:sz w:val="16"/>
+                <w:szCs w:val="16"/>
+              </w:rPr>
+              <w:t>Publication Month</w:t>
+            </w:r>
+            <w:r>
+              <w:rPr>
+                <w:rFonts w:cstheme="minorHAnsi"/>
+                <w:color w:val="000000" w:themeColor="text1"/>
+                <w:sz w:val="16"/>
+                <w:szCs w:val="16"/>
+              </w:rPr>
+              <w:t xml:space="preserve">: </w:t>
+            </w:r>
+            <w:r>
+              <w:rPr>
+                <w:rFonts w:cstheme="minorHAnsi"/>
+                <w:color w:val="000000" w:themeColor="text1"/>
+                <w:sz w:val="16"/>
+                <w:szCs w:val="16"/>
+              </w:rPr>
+              <w:t>April</w:t>
+            </w:r>
+          </w:p>
+          <w:p>
+            <w:pPr>
+              <w:jc w:val="both"/>
+              <w:rPr>
+                <w:rFonts w:cstheme="minorHAnsi"/>
+                <w:color w:val="000000" w:themeColor="text1"/>
+                <w:sz w:val="16"/>
+                <w:szCs w:val="16"/>
+              </w:rPr>
+            </w:pPr>
+            <w:r>
+              <w:rPr>
+                <w:rFonts w:cstheme="minorHAnsi"/>
+                <w:color w:val="000000" w:themeColor="text1"/>
+                <w:sz w:val="16"/>
+                <w:szCs w:val="16"/>
+              </w:rPr>
+              <w:t>Publication Year</w:t>
+            </w:r>
+            <w:r>
+              <w:rPr>
+                <w:rFonts w:cstheme="minorHAnsi"/>
+                <w:color w:val="000000" w:themeColor="text1"/>
+                <w:sz w:val="16"/>
+                <w:szCs w:val="16"/>
+              </w:rPr>
+              <w:t xml:space="preserve">: </w:t>
+            </w:r>
+            <w:r>
+              <w:rPr>
+                <w:rFonts w:cstheme="minorHAnsi"/>
+                <w:color w:val="000000" w:themeColor="text1"/>
+                <w:sz w:val="16"/>
+                <w:szCs w:val="16"/>
+              </w:rPr>
+              <w:t>2019</w:t>
+            </w:r>
+          </w:p>
+          <w:p>
+            <w:pPr>
+              <w:jc w:val="both"/>
+              <w:rPr>
+                <w:rFonts w:cstheme="minorHAnsi"/>
+                <w:color w:val="000000" w:themeColor="text1"/>
+                <w:sz w:val="16"/>
+                <w:szCs w:val="16"/>
+              </w:rPr>
+            </w:pPr>
+            <w:r>
+              <w:rPr>
+                <w:rFonts w:cstheme="minorHAnsi"/>
+                <w:color w:val="000000" w:themeColor="text1"/>
+                <w:sz w:val="16"/>
+                <w:szCs w:val="16"/>
+              </w:rPr>
+              <w:t>Access Day</w:t>
+            </w:r>
+            <w:r>
+              <w:rPr>
+                <w:rFonts w:cstheme="minorHAnsi"/>
+                <w:color w:val="000000" w:themeColor="text1"/>
+                <w:sz w:val="16"/>
+                <w:szCs w:val="16"/>
+              </w:rPr>
+              <w:t xml:space="preserve">: </w:t>
+            </w:r>
+            <w:r>
+              <w:rPr>
+                <w:rFonts w:cstheme="minorHAnsi"/>
+                <w:color w:val="000000" w:themeColor="text1"/>
+                <w:sz w:val="16"/>
+                <w:szCs w:val="16"/>
+              </w:rPr>
+              <w:t>13</w:t>
+            </w:r>
+          </w:p>
+          <w:p>
+            <w:pPr>
+              <w:jc w:val="both"/>
+              <w:rPr>
+                <w:rFonts w:cstheme="minorHAnsi"/>
+                <w:color w:val="000000" w:themeColor="text1"/>
+                <w:sz w:val="16"/>
+                <w:szCs w:val="16"/>
+              </w:rPr>
+            </w:pPr>
+            <w:r>
+              <w:rPr>
+                <w:rFonts w:cstheme="minorHAnsi"/>
+                <w:color w:val="000000" w:themeColor="text1"/>
+                <w:sz w:val="16"/>
+                <w:szCs w:val="16"/>
+              </w:rPr>
+              <w:t>Access Month</w:t>
+            </w:r>
+            <w:r>
+              <w:rPr>
+                <w:rFonts w:cstheme="minorHAnsi"/>
+                <w:color w:val="000000" w:themeColor="text1"/>
+                <w:sz w:val="16"/>
+                <w:szCs w:val="16"/>
+              </w:rPr>
+              <w:t xml:space="preserve">: </w:t>
+            </w:r>
+            <w:proofErr w:type="spellStart"/>
+            <w:r>
+              <w:rPr>
+                <w:rFonts w:cstheme="minorHAnsi"/>
+                <w:color w:val="000000" w:themeColor="text1"/>
+                <w:sz w:val="16"/>
+                <w:szCs w:val="16"/>
+              </w:rPr>
+              <w:t>november</w:t>
+            </w:r>
+            <w:proofErr w:type="spellEnd"/>
+          </w:p>
+          <w:p>
+            <w:pPr>
+              <w:jc w:val="both"/>
+              <w:rPr>
+                <w:rFonts w:cstheme="minorHAnsi"/>
+                <w:color w:val="000000" w:themeColor="text1"/>
+                <w:sz w:val="16"/>
+                <w:szCs w:val="16"/>
+              </w:rPr>
+            </w:pPr>
+            <w:r>
+              <w:rPr>
+                <w:rFonts w:cstheme="minorHAnsi"/>
+                <w:color w:val="000000" w:themeColor="text1"/>
+                <w:sz w:val="16"/>
+                <w:szCs w:val="16"/>
+              </w:rPr>
+              <w:t>Access Year</w:t>
+            </w:r>
+            <w:r>
+              <w:rPr>
+                <w:rFonts w:cstheme="minorHAnsi"/>
+                <w:color w:val="000000" w:themeColor="text1"/>
+                <w:sz w:val="16"/>
+                <w:szCs w:val="16"/>
+              </w:rPr>
+              <w:t xml:space="preserve">: </w:t>
+            </w:r>
+            <w:r>
+              <w:rPr>
+                <w:rFonts w:cstheme="minorHAnsi"/>
+                <w:color w:val="000000" w:themeColor="text1"/>
+                <w:sz w:val="16"/>
+                <w:szCs w:val="16"/>
+              </w:rPr>
+              <w:t>2019</w:t>
+            </w:r>
+          </w:p>
+          <w:p>
+            <w:pPr>
+              <w:jc w:val="both"/>
+              <w:rPr>
+                <w:rFonts w:cstheme="minorHAnsi"/>
+                <w:color w:val="000000" w:themeColor="text1"/>
+                <w:sz w:val="16"/>
+                <w:szCs w:val="16"/>
+              </w:rPr>
+            </w:pPr>
+            <w:r>
+              <w:rPr>
+                <w:rFonts w:cstheme="minorHAnsi"/>
+                <w:color w:val="000000" w:themeColor="text1"/>
+                <w:sz w:val="16"/>
+                <w:szCs w:val="16"/>
+              </w:rPr>
+              <w:t>Article Title</w:t>
+            </w:r>
+            <w:r>
+              <w:rPr>
+                <w:rFonts w:cstheme="minorHAnsi"/>
+                <w:color w:val="000000" w:themeColor="text1"/>
+                <w:sz w:val="16"/>
+                <w:szCs w:val="16"/>
+              </w:rPr>
+              <w:t xml:space="preserve">: </w:t>
+            </w:r>
+            <w:r>
+              <w:rPr>
+                <w:rFonts w:cstheme="minorHAnsi"/>
+                <w:color w:val="000000" w:themeColor="text1"/>
+                <w:sz w:val="16"/>
+                <w:szCs w:val="16"/>
+              </w:rPr>
+              <w:t xml:space="preserve">Payments Reimagined for Business and Banks: </w:t>
+            </w:r>
+            <w:proofErr w:type="spellStart"/>
+            <w:r>
+              <w:rPr>
+                <w:rFonts w:cstheme="minorHAnsi"/>
+                <w:color w:val="000000" w:themeColor="text1"/>
+                <w:sz w:val="16"/>
+                <w:szCs w:val="16"/>
+              </w:rPr>
+              <w:t>nanopay</w:t>
+            </w:r>
+            <w:proofErr w:type="spellEnd"/>
+            <w:r>
+              <w:rPr>
+                <w:rFonts w:cstheme="minorHAnsi"/>
+                <w:color w:val="000000" w:themeColor="text1"/>
+                <w:sz w:val="16"/>
+                <w:szCs w:val="16"/>
+              </w:rPr>
+              <w:t xml:space="preserve"> Corporation</w:t>
+            </w:r>
           </w:p>
         </w:tc>
       </w:tr>
@@ -2598,6 +3094,15 @@
                 <w:szCs w:val="20"/>
               </w:rPr>
             </w:pPr>
+            <w:r>
+              <w:rPr>
+                <w:rFonts w:cstheme="minorHAnsi"/>
+                <w:color w:val="000000" w:themeColor="text1"/>
+                <w:sz w:val="20"/>
+                <w:szCs w:val="20"/>
+              </w:rPr>
+              <w:t>March Networks</w:t>
+            </w:r>
           </w:p>
         </w:tc>
       </w:tr>
@@ -2670,6 +3175,63 @@
                 <w:szCs w:val="20"/>
               </w:rPr>
             </w:pPr>
+            <w:r>
+              <w:rPr>
+                <w:rFonts w:cstheme="minorHAnsi"/>
+                <w:color w:val="000000" w:themeColor="text1"/>
+                <w:sz w:val="20"/>
+                <w:szCs w:val="20"/>
+              </w:rPr>
+              <w:t xml:space="preserve">This company develops </w:t>
+            </w:r>
+            <w:r>
+              <w:rPr>
+                <w:rFonts w:cstheme="minorHAnsi"/>
+                <w:color w:val="000000" w:themeColor="text1"/>
+                <w:sz w:val="20"/>
+                <w:szCs w:val="20"/>
+              </w:rPr>
+              <w:t>IP</w:t>
+            </w:r>
+            <w:r>
+              <w:rPr>
+                <w:rFonts w:cstheme="minorHAnsi"/>
+                <w:color w:val="000000" w:themeColor="text1"/>
+                <w:sz w:val="20"/>
+                <w:szCs w:val="20"/>
+              </w:rPr>
+              <w:t xml:space="preserve"> Cameras and the applications </w:t>
+            </w:r>
+            <w:r>
+              <w:rPr>
+                <w:rFonts w:cstheme="minorHAnsi"/>
+                <w:color w:val="000000" w:themeColor="text1"/>
+                <w:sz w:val="20"/>
+                <w:szCs w:val="20"/>
+              </w:rPr>
+              <w:t>to run and maintain them.</w:t>
+            </w:r>
+          </w:p>
+          <w:p>
+            <w:pPr>
+              <w:pStyle w:val="ListParagraph"/>
+              <w:jc w:val="both"/>
+              <w:rPr>
+                <w:rFonts w:cstheme="minorHAnsi"/>
+                <w:color w:val="000000" w:themeColor="text1"/>
+                <w:sz w:val="20"/>
+                <w:szCs w:val="20"/>
+              </w:rPr>
+            </w:pPr>
+            <w:r>
+              <w:rPr>
+                <w:rFonts w:cstheme="minorHAnsi"/>
+                <w:color w:val="000000" w:themeColor="text1"/>
+                <w:sz w:val="20"/>
+                <w:szCs w:val="20"/>
+              </w:rPr>
+              <w:t>Their purpose is to use video surveillance to better the world of business intelligence</w:t>
+            </w:r>
           </w:p>
         </w:tc>
       </w:tr>
@@ -2825,6 +3387,36 @@
                 <w:szCs w:val="20"/>
               </w:rPr>
             </w:pPr>
+            <w:r>
+              <w:rPr>
+                <w:rFonts w:cstheme="minorHAnsi"/>
+                <w:color w:val="000000" w:themeColor="text1"/>
+                <w:sz w:val="20"/>
+                <w:szCs w:val="20"/>
+              </w:rPr>
+              <w:t>Searchlight integrates video with POS transactions to match transactions to videos</w:t>
+            </w:r>
+          </w:p>
+          <w:p>
+            <w:pPr>
+              <w:pStyle w:val="ListParagraph"/>
+              <w:jc w:val="both"/>
+              <w:rPr>
+                <w:rFonts w:cstheme="minorHAnsi"/>
+                <w:color w:val="000000" w:themeColor="text1"/>
+                <w:sz w:val="20"/>
+                <w:szCs w:val="20"/>
+              </w:rPr>
+            </w:pPr>
+            <w:r>
+              <w:rPr>
+                <w:rFonts w:cstheme="minorHAnsi"/>
+                <w:color w:val="000000" w:themeColor="text1"/>
+                <w:sz w:val="20"/>
+                <w:szCs w:val="20"/>
+              </w:rPr>
+              <w:t>This lessens the time it takes for loss prevention investigation</w:t>
+            </w:r>
           </w:p>
           <w:p>
             <w:pPr>
@@ -2946,6 +3538,15 @@
                 <w:szCs w:val="20"/>
               </w:rPr>
             </w:pPr>
+            <w:r>
+              <w:rPr>
+                <w:rFonts w:cstheme="minorHAnsi"/>
+                <w:color w:val="000000" w:themeColor="text1"/>
+                <w:sz w:val="20"/>
+                <w:szCs w:val="20"/>
+              </w:rPr>
+              <w:t>What the company works with and how they manage the security of IP cameras. They need to have some good security considering the streams are through the Internet</w:t>
+            </w:r>
           </w:p>
           <w:p>
             <w:pPr>
@@ -3031,6 +3632,33 @@
                 <w:szCs w:val="20"/>
               </w:rPr>
             </w:pPr>
+            <w:r>
+              <w:rPr>
+                <w:rFonts w:cstheme="minorHAnsi"/>
+                <w:color w:val="000000" w:themeColor="text1"/>
+                <w:sz w:val="20"/>
+                <w:szCs w:val="20"/>
+              </w:rPr>
+              <w:t xml:space="preserve">Bachelor’s or </w:t>
+            </w:r>
+            <w:r>
+              <w:rPr>
+                <w:rFonts w:cstheme="minorHAnsi"/>
+                <w:color w:val="000000" w:themeColor="text1"/>
+                <w:sz w:val="20"/>
+                <w:szCs w:val="20"/>
+              </w:rPr>
+              <w:t>master’s degree</w:t>
+            </w:r>
+            <w:r>
+              <w:rPr>
+                <w:rFonts w:cstheme="minorHAnsi"/>
+                <w:color w:val="000000" w:themeColor="text1"/>
+                <w:sz w:val="20"/>
+                <w:szCs w:val="20"/>
+              </w:rPr>
+              <w:t xml:space="preserve"> in Computer Science or Engineering, or equivalent</w:t>
+            </w:r>
           </w:p>
         </w:tc>
       </w:tr>
@@ -3084,6 +3712,66 @@
                 <w:szCs w:val="20"/>
               </w:rPr>
             </w:pPr>
+            <w:r>
+              <w:rPr>
+                <w:rFonts w:cstheme="minorHAnsi"/>
+                <w:color w:val="000000" w:themeColor="text1"/>
+                <w:sz w:val="20"/>
+                <w:szCs w:val="20"/>
+              </w:rPr>
+              <w:t xml:space="preserve">Knowledge of IP camera technology </w:t>
+            </w:r>
+          </w:p>
+          <w:p>
+            <w:pPr>
+              <w:spacing w:after="0" w:line="240" w:lineRule="auto"/>
+              <w:jc w:val="both"/>
+              <w:rPr>
+                <w:rFonts w:cstheme="minorHAnsi"/>
+                <w:color w:val="000000" w:themeColor="text1"/>
+                <w:sz w:val="20"/>
+                <w:szCs w:val="20"/>
+              </w:rPr>
+            </w:pPr>
+            <w:r>
+              <w:rPr>
+                <w:rFonts w:cstheme="minorHAnsi"/>
+                <w:color w:val="000000" w:themeColor="text1"/>
+                <w:sz w:val="20"/>
+                <w:szCs w:val="20"/>
+              </w:rPr>
+              <w:t xml:space="preserve">JavaScript knowledge </w:t>
+            </w:r>
+          </w:p>
+          <w:p>
+            <w:pPr>
+              <w:spacing w:after="0" w:line="240" w:lineRule="auto"/>
+              <w:jc w:val="both"/>
+              <w:rPr>
+                <w:rFonts w:cstheme="minorHAnsi"/>
+                <w:color w:val="000000" w:themeColor="text1"/>
+                <w:sz w:val="20"/>
+                <w:szCs w:val="20"/>
+              </w:rPr>
+            </w:pPr>
+            <w:r>
+              <w:rPr>
+                <w:rFonts w:cstheme="minorHAnsi"/>
+                <w:color w:val="000000" w:themeColor="text1"/>
+                <w:sz w:val="20"/>
+                <w:szCs w:val="20"/>
+              </w:rPr>
+              <w:t>Network protocol</w:t>
+            </w:r>
+            <w:r>
+              <w:rPr>
+                <w:rFonts w:cstheme="minorHAnsi"/>
+                <w:color w:val="000000" w:themeColor="text1"/>
+                <w:sz w:val="20"/>
+                <w:szCs w:val="20"/>
+              </w:rPr>
+              <w:t>s</w:t>
+            </w:r>
           </w:p>
         </w:tc>
       </w:tr>
@@ -3141,6 +3829,15 @@
                 <w:szCs w:val="20"/>
               </w:rPr>
             </w:pPr>
+            <w:r>
+              <w:rPr>
+                <w:rFonts w:cstheme="minorHAnsi"/>
+                <w:color w:val="000000" w:themeColor="text1"/>
+                <w:sz w:val="20"/>
+                <w:szCs w:val="20"/>
+              </w:rPr>
+              <w:t>$60,000</w:t>
+            </w:r>
           </w:p>
         </w:tc>
       </w:tr>
@@ -3204,6 +3901,334 @@
             <w:tcW w:w="7932" w:type="dxa"/>
             <w:shd w:val="clear" w:color="auto" w:fill="auto"/>
           </w:tcPr>
+          <w:p>
+            <w:pPr>
+              <w:numPr>
+                <w:ilvl w:val="0"/>
+                <w:numId w:val="36"/>
+              </w:numPr>
+              <w:spacing w:before="100" w:beforeAutospacing="1" w:after="100" w:afterAutospacing="1" w:line="240" w:lineRule="auto"/>
+              <w:rPr>
+                <w:rFonts w:ascii="Arial" w:eastAsia="Times New Roman" w:hAnsi="Arial" w:cs="Arial"/>
+                <w:b/>
+                <w:bCs/>
+                <w:color w:val="333333"/>
+                <w:sz w:val="21"/>
+                <w:szCs w:val="21"/>
+                <w:lang w:eastAsia="en-CA"/>
+              </w:rPr>
+            </w:pPr>
+            <w:r>
+              <w:rPr>
+                <w:rFonts w:ascii="Arial" w:eastAsia="Times New Roman" w:hAnsi="Arial" w:cs="Arial"/>
+                <w:color w:val="333333"/>
+                <w:sz w:val="21"/>
+                <w:szCs w:val="21"/>
+                <w:lang w:eastAsia="en-CA"/>
+              </w:rPr>
+              <w:t>URL</w:t>
+            </w:r>
+            <w:r>
+              <w:rPr>
+                <w:rFonts w:ascii="Arial" w:eastAsia="Times New Roman" w:hAnsi="Arial" w:cs="Arial"/>
+                <w:color w:val="333333"/>
+                <w:sz w:val="21"/>
+                <w:szCs w:val="21"/>
+                <w:lang w:eastAsia="en-CA"/>
+              </w:rPr>
+              <w:t xml:space="preserve">: </w:t>
+            </w:r>
+            <w:r>
+              <w:rPr>
+                <w:rFonts w:ascii="Arial" w:eastAsia="Times New Roman" w:hAnsi="Arial" w:cs="Arial"/>
+                <w:b/>
+                <w:bCs/>
+                <w:color w:val="333333"/>
+                <w:sz w:val="21"/>
+                <w:szCs w:val="21"/>
+                <w:lang w:eastAsia="en-CA"/>
+              </w:rPr>
+              <w:t>https://www.marchnetworks.com/career/node-js-developer/</w:t>
+            </w:r>
+          </w:p>
+          <w:p>
+            <w:pPr>
+              <w:numPr>
+                <w:ilvl w:val="0"/>
+                <w:numId w:val="36"/>
+              </w:numPr>
+              <w:spacing w:before="100" w:beforeAutospacing="1" w:after="100" w:afterAutospacing="1" w:line="240" w:lineRule="auto"/>
+              <w:rPr>
+                <w:rFonts w:ascii="Arial" w:eastAsia="Times New Roman" w:hAnsi="Arial" w:cs="Arial"/>
+                <w:b/>
+                <w:bCs/>
+                <w:color w:val="333333"/>
+                <w:sz w:val="21"/>
+                <w:szCs w:val="21"/>
+                <w:lang w:eastAsia="en-CA"/>
+              </w:rPr>
+            </w:pPr>
+            <w:r>
+              <w:rPr>
+                <w:rFonts w:ascii="Arial" w:eastAsia="Times New Roman" w:hAnsi="Arial" w:cs="Arial"/>
+                <w:color w:val="333333"/>
+                <w:sz w:val="21"/>
+                <w:szCs w:val="21"/>
+                <w:lang w:eastAsia="en-CA"/>
+              </w:rPr>
+              <w:t>Website Title</w:t>
+            </w:r>
+            <w:r>
+              <w:rPr>
+                <w:rFonts w:ascii="Arial" w:eastAsia="Times New Roman" w:hAnsi="Arial" w:cs="Arial"/>
+                <w:color w:val="333333"/>
+                <w:sz w:val="21"/>
+                <w:szCs w:val="21"/>
+                <w:lang w:eastAsia="en-CA"/>
+              </w:rPr>
+              <w:t xml:space="preserve">: </w:t>
+            </w:r>
+            <w:r>
+              <w:rPr>
+                <w:rFonts w:ascii="Arial" w:eastAsia="Times New Roman" w:hAnsi="Arial" w:cs="Arial"/>
+                <w:b/>
+                <w:bCs/>
+                <w:color w:val="333333"/>
+                <w:sz w:val="21"/>
+                <w:szCs w:val="21"/>
+                <w:lang w:eastAsia="en-CA"/>
+              </w:rPr>
+              <w:t>March Networks</w:t>
+            </w:r>
+          </w:p>
+          <w:p>
+            <w:pPr>
+              <w:numPr>
+                <w:ilvl w:val="0"/>
+                <w:numId w:val="36"/>
+              </w:numPr>
+              <w:spacing w:before="100" w:beforeAutospacing="1" w:after="100" w:afterAutospacing="1" w:line="240" w:lineRule="auto"/>
+              <w:rPr>
+                <w:rFonts w:ascii="Arial" w:eastAsia="Times New Roman" w:hAnsi="Arial" w:cs="Arial"/>
+                <w:b/>
+                <w:bCs/>
+                <w:color w:val="333333"/>
+                <w:sz w:val="21"/>
+                <w:szCs w:val="21"/>
+                <w:lang w:eastAsia="en-CA"/>
+              </w:rPr>
+            </w:pPr>
+            <w:r>
+              <w:rPr>
+                <w:rFonts w:ascii="Arial" w:eastAsia="Times New Roman" w:hAnsi="Arial" w:cs="Arial"/>
+                <w:color w:val="333333"/>
+                <w:sz w:val="21"/>
+                <w:szCs w:val="21"/>
+                <w:lang w:eastAsia="en-CA"/>
+              </w:rPr>
+              <w:t>Access Day</w:t>
+            </w:r>
+            <w:r>
+              <w:rPr>
+                <w:rFonts w:ascii="Arial" w:eastAsia="Times New Roman" w:hAnsi="Arial" w:cs="Arial"/>
+                <w:color w:val="333333"/>
+                <w:sz w:val="21"/>
+                <w:szCs w:val="21"/>
+                <w:lang w:eastAsia="en-CA"/>
+              </w:rPr>
+              <w:t xml:space="preserve">: </w:t>
+            </w:r>
+            <w:r>
+              <w:rPr>
+                <w:rFonts w:ascii="Arial" w:eastAsia="Times New Roman" w:hAnsi="Arial" w:cs="Arial"/>
+                <w:b/>
+                <w:bCs/>
+                <w:color w:val="333333"/>
+                <w:sz w:val="21"/>
+                <w:szCs w:val="21"/>
+                <w:lang w:eastAsia="en-CA"/>
+              </w:rPr>
+              <w:t>13</w:t>
+            </w:r>
+          </w:p>
+          <w:p>
+            <w:pPr>
+              <w:numPr>
+                <w:ilvl w:val="0"/>
+                <w:numId w:val="36"/>
+              </w:numPr>
+              <w:spacing w:before="100" w:beforeAutospacing="1" w:after="100" w:afterAutospacing="1" w:line="240" w:lineRule="auto"/>
+              <w:rPr>
+                <w:rFonts w:ascii="Arial" w:eastAsia="Times New Roman" w:hAnsi="Arial" w:cs="Arial"/>
+                <w:b/>
+                <w:bCs/>
+                <w:color w:val="333333"/>
+                <w:sz w:val="21"/>
+                <w:szCs w:val="21"/>
+                <w:lang w:eastAsia="en-CA"/>
+              </w:rPr>
+            </w:pPr>
+            <w:r>
+              <w:rPr>
+                <w:rFonts w:ascii="Arial" w:eastAsia="Times New Roman" w:hAnsi="Arial" w:cs="Arial"/>
+                <w:color w:val="333333"/>
+                <w:sz w:val="21"/>
+                <w:szCs w:val="21"/>
+                <w:lang w:eastAsia="en-CA"/>
+              </w:rPr>
+              <w:t>Access Month</w:t>
+            </w:r>
+            <w:r>
+              <w:rPr>
+                <w:rFonts w:ascii="Arial" w:eastAsia="Times New Roman" w:hAnsi="Arial" w:cs="Arial"/>
+                <w:color w:val="333333"/>
+                <w:sz w:val="21"/>
+                <w:szCs w:val="21"/>
+                <w:lang w:eastAsia="en-CA"/>
+              </w:rPr>
+              <w:t xml:space="preserve">: </w:t>
+            </w:r>
+            <w:proofErr w:type="spellStart"/>
+            <w:r>
+              <w:rPr>
+                <w:rFonts w:ascii="Arial" w:eastAsia="Times New Roman" w:hAnsi="Arial" w:cs="Arial"/>
+                <w:b/>
+                <w:bCs/>
+                <w:color w:val="333333"/>
+                <w:sz w:val="21"/>
+                <w:szCs w:val="21"/>
+                <w:lang w:eastAsia="en-CA"/>
+              </w:rPr>
+              <w:t>november</w:t>
+            </w:r>
+            <w:proofErr w:type="spellEnd"/>
+          </w:p>
+          <w:p>
+            <w:pPr>
+              <w:numPr>
+                <w:ilvl w:val="0"/>
+                <w:numId w:val="36"/>
+              </w:numPr>
+              <w:spacing w:before="100" w:beforeAutospacing="1" w:after="100" w:afterAutospacing="1" w:line="240" w:lineRule="auto"/>
+              <w:rPr>
+                <w:rFonts w:ascii="Arial" w:eastAsia="Times New Roman" w:hAnsi="Arial" w:cs="Arial"/>
+                <w:b/>
+                <w:bCs/>
+                <w:color w:val="333333"/>
+                <w:sz w:val="21"/>
+                <w:szCs w:val="21"/>
+                <w:lang w:eastAsia="en-CA"/>
+              </w:rPr>
+            </w:pPr>
+            <w:r>
+              <w:rPr>
+                <w:rFonts w:ascii="Arial" w:eastAsia="Times New Roman" w:hAnsi="Arial" w:cs="Arial"/>
+                <w:color w:val="333333"/>
+                <w:sz w:val="21"/>
+                <w:szCs w:val="21"/>
+                <w:lang w:eastAsia="en-CA"/>
+              </w:rPr>
+              <w:t>Access Year</w:t>
+            </w:r>
+            <w:r>
+              <w:rPr>
+                <w:rFonts w:ascii="Arial" w:eastAsia="Times New Roman" w:hAnsi="Arial" w:cs="Arial"/>
+                <w:color w:val="333333"/>
+                <w:sz w:val="21"/>
+                <w:szCs w:val="21"/>
+                <w:lang w:eastAsia="en-CA"/>
+              </w:rPr>
+              <w:t xml:space="preserve">: </w:t>
+            </w:r>
+            <w:r>
+              <w:rPr>
+                <w:rFonts w:ascii="Arial" w:eastAsia="Times New Roman" w:hAnsi="Arial" w:cs="Arial"/>
+                <w:b/>
+                <w:bCs/>
+                <w:color w:val="333333"/>
+                <w:sz w:val="21"/>
+                <w:szCs w:val="21"/>
+                <w:lang w:eastAsia="en-CA"/>
+              </w:rPr>
+              <w:t>2019</w:t>
+            </w:r>
+          </w:p>
+          <w:p>
+            <w:pPr>
+              <w:numPr>
+                <w:ilvl w:val="0"/>
+                <w:numId w:val="36"/>
+              </w:numPr>
+              <w:spacing w:before="100" w:beforeAutospacing="1" w:after="100" w:afterAutospacing="1" w:line="240" w:lineRule="auto"/>
+              <w:rPr>
+                <w:rFonts w:ascii="Arial" w:eastAsia="Times New Roman" w:hAnsi="Arial" w:cs="Arial"/>
+                <w:b/>
+                <w:bCs/>
+                <w:color w:val="333333"/>
+                <w:sz w:val="21"/>
+                <w:szCs w:val="21"/>
+                <w:lang w:eastAsia="en-CA"/>
+              </w:rPr>
+            </w:pPr>
+            <w:r>
+              <w:rPr>
+                <w:rFonts w:ascii="Arial" w:eastAsia="Times New Roman" w:hAnsi="Arial" w:cs="Arial"/>
+                <w:color w:val="333333"/>
+                <w:sz w:val="21"/>
+                <w:szCs w:val="21"/>
+                <w:lang w:eastAsia="en-CA"/>
+              </w:rPr>
+              <w:t>Article Title</w:t>
+            </w:r>
+            <w:r>
+              <w:rPr>
+                <w:rFonts w:ascii="Arial" w:eastAsia="Times New Roman" w:hAnsi="Arial" w:cs="Arial"/>
+                <w:color w:val="333333"/>
+                <w:sz w:val="21"/>
+                <w:szCs w:val="21"/>
+                <w:lang w:eastAsia="en-CA"/>
+              </w:rPr>
+              <w:t xml:space="preserve">: </w:t>
+            </w:r>
+            <w:r>
+              <w:rPr>
+                <w:rFonts w:ascii="Arial" w:eastAsia="Times New Roman" w:hAnsi="Arial" w:cs="Arial"/>
+                <w:b/>
+                <w:bCs/>
+                <w:color w:val="333333"/>
+                <w:sz w:val="21"/>
+                <w:szCs w:val="21"/>
+                <w:lang w:eastAsia="en-CA"/>
+              </w:rPr>
+              <w:t xml:space="preserve">Junior </w:t>
+            </w:r>
+            <w:proofErr w:type="spellStart"/>
+            <w:r>
+              <w:rPr>
+                <w:rFonts w:ascii="Arial" w:eastAsia="Times New Roman" w:hAnsi="Arial" w:cs="Arial"/>
+                <w:b/>
+                <w:bCs/>
+                <w:color w:val="333333"/>
+                <w:sz w:val="21"/>
+                <w:szCs w:val="21"/>
+                <w:lang w:eastAsia="en-CA"/>
+              </w:rPr>
+              <w:t>Javascript</w:t>
+            </w:r>
+            <w:proofErr w:type="spellEnd"/>
+            <w:r>
+              <w:rPr>
+                <w:rFonts w:ascii="Arial" w:eastAsia="Times New Roman" w:hAnsi="Arial" w:cs="Arial"/>
+                <w:b/>
+                <w:bCs/>
+                <w:color w:val="333333"/>
+                <w:sz w:val="21"/>
+                <w:szCs w:val="21"/>
+                <w:lang w:eastAsia="en-CA"/>
+              </w:rPr>
+              <w:t xml:space="preserve"> Developer (Node.js) - Multiple Positions</w:t>
+            </w:r>
+          </w:p>
           <w:p>
             <w:pPr>
               <w:jc w:val="both"/>
@@ -3384,6 +4409,24 @@
                 <w:szCs w:val="20"/>
               </w:rPr>
             </w:pPr>
+            <w:r>
+              <w:rPr>
+                <w:rFonts w:cstheme="minorHAnsi"/>
+                <w:color w:val="000000" w:themeColor="text1"/>
+                <w:sz w:val="20"/>
+                <w:szCs w:val="20"/>
+              </w:rPr>
+              <w:t xml:space="preserve">JSYK </w:t>
+            </w:r>
+            <w:r>
+              <w:rPr>
+                <w:rFonts w:cstheme="minorHAnsi"/>
+                <w:color w:val="000000" w:themeColor="text1"/>
+                <w:sz w:val="20"/>
+                <w:szCs w:val="20"/>
+              </w:rPr>
+              <w:t>(British Columbia)</w:t>
+            </w:r>
           </w:p>
         </w:tc>
       </w:tr>
@@ -3456,6 +4499,33 @@
                 <w:szCs w:val="20"/>
               </w:rPr>
             </w:pPr>
+            <w:r>
+              <w:rPr>
+                <w:rFonts w:cstheme="minorHAnsi"/>
+                <w:color w:val="000000" w:themeColor="text1"/>
+                <w:sz w:val="20"/>
+                <w:szCs w:val="20"/>
+              </w:rPr>
+              <w:t xml:space="preserve">JYSK is a retail company that sells </w:t>
+            </w:r>
+            <w:r>
+              <w:rPr>
+                <w:rFonts w:cstheme="minorHAnsi"/>
+                <w:color w:val="000000" w:themeColor="text1"/>
+                <w:sz w:val="20"/>
+                <w:szCs w:val="20"/>
+              </w:rPr>
+              <w:t xml:space="preserve">Scandinavian </w:t>
+            </w:r>
+            <w:r>
+              <w:rPr>
+                <w:rFonts w:cstheme="minorHAnsi"/>
+                <w:color w:val="000000" w:themeColor="text1"/>
+                <w:sz w:val="20"/>
+                <w:szCs w:val="20"/>
+              </w:rPr>
+              <w:t xml:space="preserve">based furniture. </w:t>
+            </w:r>
           </w:p>
         </w:tc>
       </w:tr>
@@ -3622,6 +4692,15 @@
                 <w:szCs w:val="20"/>
               </w:rPr>
             </w:pPr>
+            <w:r>
+              <w:rPr>
+                <w:rFonts w:cstheme="minorHAnsi"/>
+                <w:color w:val="000000" w:themeColor="text1"/>
+                <w:sz w:val="20"/>
+                <w:szCs w:val="20"/>
+              </w:rPr>
+              <w:t>There is no data about the technologies used in the job</w:t>
+            </w:r>
           </w:p>
         </w:tc>
       </w:tr>
@@ -3743,6 +4822,35 @@
                 <w:szCs w:val="20"/>
               </w:rPr>
             </w:pPr>
+            <w:r>
+              <w:rPr>
+                <w:rFonts w:cstheme="minorHAnsi"/>
+                <w:color w:val="000000" w:themeColor="text1"/>
+                <w:sz w:val="20"/>
+                <w:szCs w:val="20"/>
+              </w:rPr>
+              <w:t>Out of all the retail companies I’ve looked at they were the only one to host a computer development position in the careers page as the retail jobs.</w:t>
+            </w:r>
+          </w:p>
+          <w:p>
+            <w:pPr>
+              <w:jc w:val="both"/>
+              <w:rPr>
+                <w:rFonts w:cstheme="minorHAnsi"/>
+                <w:color w:val="000000" w:themeColor="text1"/>
+                <w:sz w:val="20"/>
+                <w:szCs w:val="20"/>
+              </w:rPr>
+            </w:pPr>
+            <w:r>
+              <w:rPr>
+                <w:rFonts w:cstheme="minorHAnsi"/>
+                <w:color w:val="000000" w:themeColor="text1"/>
+                <w:sz w:val="20"/>
+                <w:szCs w:val="20"/>
+              </w:rPr>
+              <w:t>Another reason is their contribution to the Special Olympics</w:t>
+            </w:r>
           </w:p>
         </w:tc>
       </w:tr>
@@ -3818,6 +4926,69 @@
               </w:rPr>
             </w:pPr>
           </w:p>
+          <w:p>
+            <w:pPr>
+              <w:spacing w:after="0" w:line="240" w:lineRule="auto"/>
+              <w:jc w:val="both"/>
+              <w:rPr>
+                <w:rFonts w:cstheme="minorHAnsi"/>
+                <w:color w:val="000000" w:themeColor="text1"/>
+                <w:sz w:val="20"/>
+                <w:szCs w:val="20"/>
+              </w:rPr>
+            </w:pPr>
+            <w:r>
+              <w:rPr>
+                <w:rFonts w:cstheme="minorHAnsi"/>
+                <w:color w:val="000000" w:themeColor="text1"/>
+                <w:sz w:val="20"/>
+                <w:szCs w:val="20"/>
+              </w:rPr>
+              <w:t>B</w:t>
+            </w:r>
+            <w:r>
+              <w:rPr>
+                <w:rFonts w:cstheme="minorHAnsi"/>
+                <w:color w:val="000000" w:themeColor="text1"/>
+                <w:sz w:val="20"/>
+                <w:szCs w:val="20"/>
+              </w:rPr>
+              <w:t>achelor’s Degree in a related field of study.</w:t>
+            </w:r>
+          </w:p>
+          <w:p>
+            <w:pPr>
+              <w:spacing w:after="0" w:line="240" w:lineRule="auto"/>
+              <w:jc w:val="both"/>
+              <w:rPr>
+                <w:rFonts w:cstheme="minorHAnsi"/>
+                <w:color w:val="000000" w:themeColor="text1"/>
+                <w:sz w:val="20"/>
+                <w:szCs w:val="20"/>
+              </w:rPr>
+            </w:pPr>
+            <w:r>
+              <w:rPr>
+                <w:rFonts w:cstheme="minorHAnsi"/>
+                <w:color w:val="000000" w:themeColor="text1"/>
+                <w:sz w:val="20"/>
+                <w:szCs w:val="20"/>
+              </w:rPr>
+              <w:t>Strong coding experience with C#, Web API, .NET, JavaScript.</w:t>
+            </w:r>
+          </w:p>
+          <w:p>
+            <w:pPr>
+              <w:spacing w:after="0" w:line="240" w:lineRule="auto"/>
+              <w:jc w:val="both"/>
+              <w:rPr>
+                <w:rFonts w:cstheme="minorHAnsi"/>
+                <w:color w:val="000000" w:themeColor="text1"/>
+                <w:sz w:val="20"/>
+                <w:szCs w:val="20"/>
+              </w:rPr>
+            </w:pPr>
+          </w:p>
         </w:tc>
       </w:tr>
       <w:tr>
@@ -3870,6 +5041,15 @@
                 <w:szCs w:val="20"/>
               </w:rPr>
             </w:pPr>
+            <w:r>
+              <w:rPr>
+                <w:rFonts w:cstheme="minorHAnsi"/>
+                <w:color w:val="000000" w:themeColor="text1"/>
+                <w:sz w:val="20"/>
+                <w:szCs w:val="20"/>
+              </w:rPr>
+              <w:t>I believe that my resume with my previous retail and web development jobs would be an asset to this company</w:t>
+            </w:r>
           </w:p>
         </w:tc>
       </w:tr>
@@ -3927,6 +5107,84 @@
                 <w:szCs w:val="20"/>
               </w:rPr>
             </w:pPr>
+            <w:r>
+              <w:rPr>
+                <w:rFonts w:cstheme="minorHAnsi"/>
+                <w:color w:val="000000" w:themeColor="text1"/>
+                <w:sz w:val="20"/>
+                <w:szCs w:val="20"/>
+              </w:rPr>
+              <w:t xml:space="preserve">I was unable to find any </w:t>
+            </w:r>
+            <w:r>
+              <w:rPr>
+                <w:rFonts w:cstheme="minorHAnsi"/>
+                <w:color w:val="000000" w:themeColor="text1"/>
+                <w:sz w:val="20"/>
+                <w:szCs w:val="20"/>
+              </w:rPr>
+              <w:t xml:space="preserve">place that gave an </w:t>
+            </w:r>
+            <w:proofErr w:type="spellStart"/>
+            <w:r>
+              <w:rPr>
+                <w:rFonts w:cstheme="minorHAnsi"/>
+                <w:color w:val="000000" w:themeColor="text1"/>
+                <w:sz w:val="20"/>
+                <w:szCs w:val="20"/>
+              </w:rPr>
+              <w:t>addaquite</w:t>
+            </w:r>
+            <w:proofErr w:type="spellEnd"/>
+            <w:r>
+              <w:rPr>
+                <w:rFonts w:cstheme="minorHAnsi"/>
+                <w:color w:val="000000" w:themeColor="text1"/>
+                <w:sz w:val="20"/>
+                <w:szCs w:val="20"/>
+              </w:rPr>
+              <w:t xml:space="preserve"> amount of a </w:t>
+            </w:r>
+            <w:proofErr w:type="spellStart"/>
+            <w:r>
+              <w:rPr>
+                <w:rFonts w:cstheme="minorHAnsi"/>
+                <w:color w:val="000000" w:themeColor="text1"/>
+                <w:sz w:val="20"/>
+                <w:szCs w:val="20"/>
+              </w:rPr>
+              <w:t>salsry</w:t>
+            </w:r>
+            <w:proofErr w:type="spellEnd"/>
+            <w:r>
+              <w:rPr>
+                <w:rFonts w:cstheme="minorHAnsi"/>
+                <w:color w:val="000000" w:themeColor="text1"/>
+                <w:sz w:val="20"/>
+                <w:szCs w:val="20"/>
+              </w:rPr>
+              <w:t>.</w:t>
+            </w:r>
+          </w:p>
+          <w:p>
+            <w:pPr>
+              <w:jc w:val="both"/>
+              <w:rPr>
+                <w:rFonts w:cstheme="minorHAnsi"/>
+                <w:color w:val="000000" w:themeColor="text1"/>
+                <w:sz w:val="20"/>
+                <w:szCs w:val="20"/>
+              </w:rPr>
+            </w:pPr>
+            <w:r>
+              <w:rPr>
+                <w:rFonts w:cstheme="minorHAnsi"/>
+                <w:color w:val="000000" w:themeColor="text1"/>
+                <w:sz w:val="20"/>
+                <w:szCs w:val="20"/>
+              </w:rPr>
+              <w:t>Based on location it would be on average of $69,000</w:t>
+            </w:r>
           </w:p>
         </w:tc>
       </w:tr>
@@ -4000,6 +5258,234 @@
                 <w:szCs w:val="20"/>
               </w:rPr>
             </w:pPr>
+            <w:r>
+              <w:rPr>
+                <w:rFonts w:cstheme="minorHAnsi"/>
+                <w:color w:val="000000" w:themeColor="text1"/>
+                <w:sz w:val="20"/>
+                <w:szCs w:val="20"/>
+              </w:rPr>
+              <w:t>URL</w:t>
+            </w:r>
+            <w:r>
+              <w:rPr>
+                <w:rFonts w:cstheme="minorHAnsi"/>
+                <w:color w:val="000000" w:themeColor="text1"/>
+                <w:sz w:val="20"/>
+                <w:szCs w:val="20"/>
+              </w:rPr>
+              <w:t xml:space="preserve">: </w:t>
+            </w:r>
+            <w:r>
+              <w:rPr>
+                <w:rFonts w:cstheme="minorHAnsi"/>
+                <w:color w:val="000000" w:themeColor="text1"/>
+                <w:sz w:val="20"/>
+                <w:szCs w:val="20"/>
+              </w:rPr>
+              <w:t>http://jysk.monstermediaworks.ca/job.php?id=3841</w:t>
+            </w:r>
+          </w:p>
+          <w:p>
+            <w:pPr>
+              <w:jc w:val="both"/>
+              <w:rPr>
+                <w:rFonts w:cstheme="minorHAnsi"/>
+                <w:color w:val="000000" w:themeColor="text1"/>
+                <w:sz w:val="20"/>
+                <w:szCs w:val="20"/>
+              </w:rPr>
+            </w:pPr>
+            <w:r>
+              <w:rPr>
+                <w:rFonts w:cstheme="minorHAnsi"/>
+                <w:color w:val="000000" w:themeColor="text1"/>
+                <w:sz w:val="20"/>
+                <w:szCs w:val="20"/>
+              </w:rPr>
+              <w:t>Website Title</w:t>
+            </w:r>
+            <w:r>
+              <w:rPr>
+                <w:rFonts w:cstheme="minorHAnsi"/>
+                <w:color w:val="000000" w:themeColor="text1"/>
+                <w:sz w:val="20"/>
+                <w:szCs w:val="20"/>
+              </w:rPr>
+              <w:t xml:space="preserve">: </w:t>
+            </w:r>
+            <w:r>
+              <w:rPr>
+                <w:rFonts w:cstheme="minorHAnsi"/>
+                <w:color w:val="000000" w:themeColor="text1"/>
+                <w:sz w:val="20"/>
+                <w:szCs w:val="20"/>
+              </w:rPr>
+              <w:t>JYSK Jobs – Find Retail &amp; Corporate Careers | JYSK Canada</w:t>
+            </w:r>
+          </w:p>
+          <w:p>
+            <w:pPr>
+              <w:jc w:val="both"/>
+              <w:rPr>
+                <w:rFonts w:cstheme="minorHAnsi"/>
+                <w:color w:val="000000" w:themeColor="text1"/>
+                <w:sz w:val="20"/>
+                <w:szCs w:val="20"/>
+              </w:rPr>
+            </w:pPr>
+            <w:r>
+              <w:rPr>
+                <w:rFonts w:cstheme="minorHAnsi"/>
+                <w:color w:val="000000" w:themeColor="text1"/>
+                <w:sz w:val="20"/>
+                <w:szCs w:val="20"/>
+              </w:rPr>
+              <w:t>Access Day</w:t>
+            </w:r>
+            <w:r>
+              <w:rPr>
+                <w:rFonts w:cstheme="minorHAnsi"/>
+                <w:color w:val="000000" w:themeColor="text1"/>
+                <w:sz w:val="20"/>
+                <w:szCs w:val="20"/>
+              </w:rPr>
+              <w:t xml:space="preserve">: </w:t>
+            </w:r>
+            <w:r>
+              <w:rPr>
+                <w:rFonts w:cstheme="minorHAnsi"/>
+                <w:color w:val="000000" w:themeColor="text1"/>
+                <w:sz w:val="20"/>
+                <w:szCs w:val="20"/>
+              </w:rPr>
+              <w:t>13</w:t>
+            </w:r>
+          </w:p>
+          <w:p>
+            <w:pPr>
+              <w:jc w:val="both"/>
+              <w:rPr>
+                <w:rFonts w:cstheme="minorHAnsi"/>
+                <w:color w:val="000000" w:themeColor="text1"/>
+                <w:sz w:val="20"/>
+                <w:szCs w:val="20"/>
+              </w:rPr>
+            </w:pPr>
+            <w:r>
+              <w:rPr>
+                <w:rFonts w:cstheme="minorHAnsi"/>
+                <w:color w:val="000000" w:themeColor="text1"/>
+                <w:sz w:val="20"/>
+                <w:szCs w:val="20"/>
+              </w:rPr>
+              <w:t>Access Month</w:t>
+            </w:r>
+            <w:r>
+              <w:rPr>
+                <w:rFonts w:cstheme="minorHAnsi"/>
+                <w:color w:val="000000" w:themeColor="text1"/>
+                <w:sz w:val="20"/>
+                <w:szCs w:val="20"/>
+              </w:rPr>
+              <w:t>: N</w:t>
+            </w:r>
+            <w:r>
+              <w:rPr>
+                <w:rFonts w:cstheme="minorHAnsi"/>
+                <w:color w:val="000000" w:themeColor="text1"/>
+                <w:sz w:val="20"/>
+                <w:szCs w:val="20"/>
+              </w:rPr>
+              <w:t>ovember</w:t>
+            </w:r>
+          </w:p>
+          <w:p>
+            <w:pPr>
+              <w:jc w:val="both"/>
+              <w:rPr>
+                <w:rFonts w:cstheme="minorHAnsi"/>
+                <w:color w:val="000000" w:themeColor="text1"/>
+                <w:sz w:val="20"/>
+                <w:szCs w:val="20"/>
+              </w:rPr>
+            </w:pPr>
+            <w:r>
+              <w:rPr>
+                <w:rFonts w:cstheme="minorHAnsi"/>
+                <w:color w:val="000000" w:themeColor="text1"/>
+                <w:sz w:val="20"/>
+                <w:szCs w:val="20"/>
+              </w:rPr>
+              <w:t>Access Year</w:t>
+            </w:r>
+            <w:r>
+              <w:rPr>
+                <w:rFonts w:cstheme="minorHAnsi"/>
+                <w:color w:val="000000" w:themeColor="text1"/>
+                <w:sz w:val="20"/>
+                <w:szCs w:val="20"/>
+              </w:rPr>
+              <w:t xml:space="preserve">: </w:t>
+            </w:r>
+            <w:r>
+              <w:rPr>
+                <w:rFonts w:cstheme="minorHAnsi"/>
+                <w:color w:val="000000" w:themeColor="text1"/>
+                <w:sz w:val="20"/>
+                <w:szCs w:val="20"/>
+              </w:rPr>
+              <w:t>2019</w:t>
+            </w:r>
+          </w:p>
+          <w:p>
+            <w:pPr>
+              <w:jc w:val="both"/>
+              <w:rPr>
+                <w:rFonts w:cstheme="minorHAnsi"/>
+                <w:color w:val="000000" w:themeColor="text1"/>
+                <w:sz w:val="20"/>
+                <w:szCs w:val="20"/>
+              </w:rPr>
+            </w:pPr>
+            <w:r>
+              <w:rPr>
+                <w:rFonts w:cstheme="minorHAnsi"/>
+                <w:color w:val="000000" w:themeColor="text1"/>
+                <w:sz w:val="20"/>
+                <w:szCs w:val="20"/>
+              </w:rPr>
+              <w:t>Article Title</w:t>
+            </w:r>
+            <w:r>
+              <w:rPr>
+                <w:rFonts w:cstheme="minorHAnsi"/>
+                <w:color w:val="000000" w:themeColor="text1"/>
+                <w:sz w:val="20"/>
+                <w:szCs w:val="20"/>
+              </w:rPr>
+              <w:t xml:space="preserve">: </w:t>
+            </w:r>
+            <w:proofErr w:type="spellStart"/>
+            <w:r>
+              <w:rPr>
+                <w:rFonts w:cstheme="minorHAnsi"/>
+                <w:color w:val="000000" w:themeColor="text1"/>
+                <w:sz w:val="20"/>
+                <w:szCs w:val="20"/>
+              </w:rPr>
+              <w:t>Jysk</w:t>
+            </w:r>
+            <w:proofErr w:type="spellEnd"/>
+            <w:r>
+              <w:rPr>
+                <w:rFonts w:cstheme="minorHAnsi"/>
+                <w:color w:val="000000" w:themeColor="text1"/>
+                <w:sz w:val="20"/>
+                <w:szCs w:val="20"/>
+              </w:rPr>
+              <w:t xml:space="preserve"> Jobs - Junior Software Developer</w:t>
+            </w:r>
           </w:p>
         </w:tc>
       </w:tr>
@@ -4170,6 +5656,15 @@
                 <w:szCs w:val="20"/>
               </w:rPr>
             </w:pPr>
+            <w:r>
+              <w:rPr>
+                <w:rFonts w:cstheme="minorHAnsi"/>
+                <w:color w:val="000000" w:themeColor="text1"/>
+                <w:sz w:val="20"/>
+                <w:szCs w:val="20"/>
+              </w:rPr>
+              <w:t>Bank of Canada</w:t>
+            </w:r>
           </w:p>
         </w:tc>
       </w:tr>
@@ -4242,6 +5737,15 @@
                 <w:szCs w:val="20"/>
               </w:rPr>
             </w:pPr>
+            <w:r>
+              <w:rPr>
+                <w:rFonts w:cstheme="minorHAnsi"/>
+                <w:color w:val="000000" w:themeColor="text1"/>
+                <w:sz w:val="20"/>
+                <w:szCs w:val="20"/>
+              </w:rPr>
+              <w:t>This is the Central Bank of Canada</w:t>
+            </w:r>
           </w:p>
         </w:tc>
       </w:tr>
@@ -4408,6 +5912,15 @@
                 <w:szCs w:val="20"/>
               </w:rPr>
             </w:pPr>
+            <w:r>
+              <w:rPr>
+                <w:rFonts w:cstheme="minorHAnsi"/>
+                <w:color w:val="000000" w:themeColor="text1"/>
+                <w:sz w:val="20"/>
+                <w:szCs w:val="20"/>
+              </w:rPr>
+              <w:t>They are working with machine learning and AI to determine the flow of the economy and better regulate the money</w:t>
+            </w:r>
           </w:p>
         </w:tc>
       </w:tr>
@@ -4518,6 +6031,15 @@
                 <w:szCs w:val="20"/>
               </w:rPr>
             </w:pPr>
+            <w:r>
+              <w:rPr>
+                <w:rFonts w:cstheme="minorHAnsi"/>
+                <w:color w:val="000000" w:themeColor="text1"/>
+                <w:sz w:val="20"/>
+                <w:szCs w:val="20"/>
+              </w:rPr>
+              <w:t>It is the central bank. This is the main bank for Canada that regulates all the other banks.</w:t>
+            </w:r>
           </w:p>
           <w:p>
             <w:pPr>
@@ -4603,6 +6125,15 @@
                 <w:szCs w:val="20"/>
               </w:rPr>
             </w:pPr>
+            <w:r>
+              <w:rPr>
+                <w:rFonts w:cstheme="minorHAnsi"/>
+                <w:color w:val="000000" w:themeColor="text1"/>
+                <w:sz w:val="20"/>
+                <w:szCs w:val="20"/>
+              </w:rPr>
+              <w:t xml:space="preserve">bachelor’s degree or college diploma in computer science with a minimum of two years of relevant work experience in the IT field  </w:t>
+            </w:r>
           </w:p>
         </w:tc>
       </w:tr>
@@ -4656,6 +6187,36 @@
                 <w:szCs w:val="20"/>
               </w:rPr>
             </w:pPr>
+            <w:r>
+              <w:rPr>
+                <w:rFonts w:cstheme="minorHAnsi"/>
+                <w:color w:val="000000" w:themeColor="text1"/>
+                <w:sz w:val="20"/>
+                <w:szCs w:val="20"/>
+              </w:rPr>
+              <w:t xml:space="preserve"> Python (A course in the current semester) is mentioned among the languages they use.</w:t>
+            </w:r>
+          </w:p>
+          <w:p>
+            <w:pPr>
+              <w:spacing w:after="0" w:line="240" w:lineRule="auto"/>
+              <w:jc w:val="both"/>
+              <w:rPr>
+                <w:rFonts w:cstheme="minorHAnsi"/>
+                <w:color w:val="000000" w:themeColor="text1"/>
+                <w:sz w:val="20"/>
+                <w:szCs w:val="20"/>
+              </w:rPr>
+            </w:pPr>
+            <w:r>
+              <w:rPr>
+                <w:rFonts w:cstheme="minorHAnsi"/>
+                <w:color w:val="000000" w:themeColor="text1"/>
+                <w:sz w:val="20"/>
+                <w:szCs w:val="20"/>
+              </w:rPr>
+              <w:t>Requires Secret Clearance</w:t>
+            </w:r>
           </w:p>
         </w:tc>
       </w:tr>
@@ -4713,6 +6274,15 @@
                 <w:szCs w:val="20"/>
               </w:rPr>
             </w:pPr>
+            <w:r>
+              <w:rPr>
+                <w:rFonts w:cstheme="minorHAnsi"/>
+                <w:color w:val="000000" w:themeColor="text1"/>
+                <w:sz w:val="20"/>
+                <w:szCs w:val="20"/>
+              </w:rPr>
+              <w:t>The posting states that the wage is between 61,500 to 72,626</w:t>
+            </w:r>
           </w:p>
         </w:tc>
       </w:tr>
@@ -4786,6 +6356,234 @@
                 <w:szCs w:val="20"/>
               </w:rPr>
             </w:pPr>
+            <w:r>
+              <w:rPr>
+                <w:rFonts w:cstheme="minorHAnsi"/>
+                <w:color w:val="000000" w:themeColor="text1"/>
+                <w:sz w:val="20"/>
+                <w:szCs w:val="20"/>
+              </w:rPr>
+              <w:t>URL</w:t>
+            </w:r>
+            <w:r>
+              <w:rPr>
+                <w:rFonts w:cstheme="minorHAnsi"/>
+                <w:color w:val="000000" w:themeColor="text1"/>
+                <w:sz w:val="20"/>
+                <w:szCs w:val="20"/>
+              </w:rPr>
+              <w:t xml:space="preserve">: </w:t>
+            </w:r>
+            <w:r>
+              <w:rPr>
+                <w:rFonts w:cstheme="minorHAnsi"/>
+                <w:color w:val="000000" w:themeColor="text1"/>
+                <w:sz w:val="20"/>
+                <w:szCs w:val="20"/>
+              </w:rPr>
+              <w:t>https://careers.bankofcanada.ca/job/Ottawa-%28Downtown%29-Developer-ON/537060017/</w:t>
+            </w:r>
+          </w:p>
+          <w:p>
+            <w:pPr>
+              <w:jc w:val="both"/>
+              <w:rPr>
+                <w:rFonts w:cstheme="minorHAnsi"/>
+                <w:color w:val="000000" w:themeColor="text1"/>
+                <w:sz w:val="20"/>
+                <w:szCs w:val="20"/>
+              </w:rPr>
+            </w:pPr>
+            <w:r>
+              <w:rPr>
+                <w:rFonts w:cstheme="minorHAnsi"/>
+                <w:color w:val="000000" w:themeColor="text1"/>
+                <w:sz w:val="20"/>
+                <w:szCs w:val="20"/>
+              </w:rPr>
+              <w:t>Website Title</w:t>
+            </w:r>
+            <w:r>
+              <w:rPr>
+                <w:rFonts w:cstheme="minorHAnsi"/>
+                <w:color w:val="000000" w:themeColor="text1"/>
+                <w:sz w:val="20"/>
+                <w:szCs w:val="20"/>
+              </w:rPr>
+              <w:t xml:space="preserve">:       </w:t>
+            </w:r>
+            <w:r>
+              <w:rPr>
+                <w:rFonts w:cstheme="minorHAnsi"/>
+                <w:color w:val="000000" w:themeColor="text1"/>
+                <w:sz w:val="20"/>
+                <w:szCs w:val="20"/>
+              </w:rPr>
+              <w:t>Bank of Canada</w:t>
+            </w:r>
+          </w:p>
+          <w:p>
+            <w:pPr>
+              <w:jc w:val="both"/>
+              <w:rPr>
+                <w:rFonts w:cstheme="minorHAnsi"/>
+                <w:color w:val="000000" w:themeColor="text1"/>
+                <w:sz w:val="20"/>
+                <w:szCs w:val="20"/>
+              </w:rPr>
+            </w:pPr>
+            <w:r>
+              <w:rPr>
+                <w:rFonts w:cstheme="minorHAnsi"/>
+                <w:color w:val="000000" w:themeColor="text1"/>
+                <w:sz w:val="20"/>
+                <w:szCs w:val="20"/>
+              </w:rPr>
+              <w:t>Access Day</w:t>
+            </w:r>
+            <w:r>
+              <w:rPr>
+                <w:rFonts w:cstheme="minorHAnsi"/>
+                <w:color w:val="000000" w:themeColor="text1"/>
+                <w:sz w:val="20"/>
+                <w:szCs w:val="20"/>
+              </w:rPr>
+              <w:t xml:space="preserve">: </w:t>
+            </w:r>
+            <w:r>
+              <w:rPr>
+                <w:rFonts w:cstheme="minorHAnsi"/>
+                <w:color w:val="000000" w:themeColor="text1"/>
+                <w:sz w:val="20"/>
+                <w:szCs w:val="20"/>
+              </w:rPr>
+              <w:t>13</w:t>
+            </w:r>
+          </w:p>
+          <w:p>
+            <w:pPr>
+              <w:jc w:val="both"/>
+              <w:rPr>
+                <w:rFonts w:cstheme="minorHAnsi"/>
+                <w:color w:val="000000" w:themeColor="text1"/>
+                <w:sz w:val="20"/>
+                <w:szCs w:val="20"/>
+              </w:rPr>
+            </w:pPr>
+            <w:r>
+              <w:rPr>
+                <w:rFonts w:cstheme="minorHAnsi"/>
+                <w:color w:val="000000" w:themeColor="text1"/>
+                <w:sz w:val="20"/>
+                <w:szCs w:val="20"/>
+              </w:rPr>
+              <w:t>Access Mont</w:t>
+            </w:r>
+            <w:bookmarkStart w:id="0" w:name="_GoBack"/>
+            <w:bookmarkEnd w:id="0"/>
+            <w:r>
+              <w:rPr>
+                <w:rFonts w:cstheme="minorHAnsi"/>
+                <w:color w:val="000000" w:themeColor="text1"/>
+                <w:sz w:val="20"/>
+                <w:szCs w:val="20"/>
+              </w:rPr>
+              <w:t>h</w:t>
+            </w:r>
+            <w:r>
+              <w:rPr>
+                <w:rFonts w:cstheme="minorHAnsi"/>
+                <w:color w:val="000000" w:themeColor="text1"/>
+                <w:sz w:val="20"/>
+                <w:szCs w:val="20"/>
+              </w:rPr>
+              <w:t>: N</w:t>
+            </w:r>
+            <w:r>
+              <w:rPr>
+                <w:rFonts w:cstheme="minorHAnsi"/>
+                <w:color w:val="000000" w:themeColor="text1"/>
+                <w:sz w:val="20"/>
+                <w:szCs w:val="20"/>
+              </w:rPr>
+              <w:t>ovember</w:t>
+            </w:r>
+          </w:p>
+          <w:p>
+            <w:pPr>
+              <w:jc w:val="both"/>
+              <w:rPr>
+                <w:rFonts w:cstheme="minorHAnsi"/>
+                <w:color w:val="000000" w:themeColor="text1"/>
+                <w:sz w:val="20"/>
+                <w:szCs w:val="20"/>
+              </w:rPr>
+            </w:pPr>
+            <w:r>
+              <w:rPr>
+                <w:rFonts w:cstheme="minorHAnsi"/>
+                <w:color w:val="000000" w:themeColor="text1"/>
+                <w:sz w:val="20"/>
+                <w:szCs w:val="20"/>
+              </w:rPr>
+              <w:t>Access Year</w:t>
+            </w:r>
+            <w:r>
+              <w:rPr>
+                <w:rFonts w:cstheme="minorHAnsi"/>
+                <w:color w:val="000000" w:themeColor="text1"/>
+                <w:sz w:val="20"/>
+                <w:szCs w:val="20"/>
+              </w:rPr>
+              <w:t xml:space="preserve">: </w:t>
+            </w:r>
+            <w:r>
+              <w:rPr>
+                <w:rFonts w:cstheme="minorHAnsi"/>
+                <w:color w:val="000000" w:themeColor="text1"/>
+                <w:sz w:val="20"/>
+                <w:szCs w:val="20"/>
+              </w:rPr>
+              <w:t>2019</w:t>
+            </w:r>
+          </w:p>
+          <w:p>
+            <w:pPr>
+              <w:jc w:val="both"/>
+              <w:rPr>
+                <w:rFonts w:cstheme="minorHAnsi"/>
+                <w:color w:val="000000" w:themeColor="text1"/>
+                <w:sz w:val="20"/>
+                <w:szCs w:val="20"/>
+              </w:rPr>
+            </w:pPr>
+            <w:r>
+              <w:rPr>
+                <w:rFonts w:cstheme="minorHAnsi"/>
+                <w:color w:val="000000" w:themeColor="text1"/>
+                <w:sz w:val="20"/>
+                <w:szCs w:val="20"/>
+              </w:rPr>
+              <w:t>Article Title</w:t>
+            </w:r>
+            <w:r>
+              <w:rPr>
+                <w:rFonts w:cstheme="minorHAnsi"/>
+                <w:color w:val="000000" w:themeColor="text1"/>
+                <w:sz w:val="20"/>
+                <w:szCs w:val="20"/>
+              </w:rPr>
+              <w:t xml:space="preserve">: </w:t>
+            </w:r>
+            <w:r>
+              <w:rPr>
+                <w:rFonts w:cstheme="minorHAnsi"/>
+                <w:color w:val="000000" w:themeColor="text1"/>
+                <w:sz w:val="20"/>
+                <w:szCs w:val="20"/>
+              </w:rPr>
+              <w:t>Developer</w:t>
+            </w:r>
           </w:p>
         </w:tc>
       </w:tr>
@@ -6393,7 +8191,7 @@
         </w:rPr>
         <w:t xml:space="preserve"> </w:t>
       </w:r>
-      <w:hyperlink r:id="rId9" w:history="1">
+      <w:hyperlink r:id="rId8" w:history="1">
         <w:r>
           <w:rPr>
             <w:rStyle w:val="Hyperlink"/>
@@ -6462,7 +8260,7 @@
           <w:lang w:val="en-CA"/>
         </w:rPr>
       </w:pPr>
-      <w:hyperlink r:id="rId10" w:tgtFrame="_blank" w:tooltip="How to Write a Resume" w:history="1">
+      <w:hyperlink r:id="rId9" w:tgtFrame="_blank" w:tooltip="How to Write a Resume" w:history="1">
         <w:r>
           <w:rPr>
             <w:rStyle w:val="Hyperlink"/>
@@ -6527,7 +8325,7 @@
           <w:lang w:val="en-CA"/>
         </w:rPr>
       </w:pPr>
-      <w:hyperlink r:id="rId11" w:tgtFrame="_blank" w:history="1">
+      <w:hyperlink r:id="rId10" w:tgtFrame="_blank" w:history="1">
         <w:r>
           <w:rPr>
             <w:rStyle w:val="Hyperlink"/>
@@ -6592,7 +8390,7 @@
           <w:lang w:val="en-CA"/>
         </w:rPr>
       </w:pPr>
-      <w:hyperlink r:id="rId12" w:tgtFrame="_blank" w:history="1">
+      <w:hyperlink r:id="rId11" w:tgtFrame="_blank" w:history="1">
         <w:r>
           <w:rPr>
             <w:rStyle w:val="Hyperlink"/>
@@ -10550,6 +12348,155 @@
     </w:lvl>
   </w:abstractNum>
   <w:abstractNum w:abstractNumId="30" w15:restartNumberingAfterBreak="0">
+    <w:nsid w:val="723D651B"/>
+    <w:multiLevelType w:val="multilevel"/>
+    <w:tmpl w:val="EFE232A8"/>
+    <w:lvl w:ilvl="0">
+      <w:start w:val="1"/>
+      <w:numFmt w:val="bullet"/>
+      <w:lvlText w:val=""/>
+      <w:lvlJc w:val="left"/>
+      <w:pPr>
+        <w:tabs>
+          <w:tab w:val="num" w:pos="720"/>
+        </w:tabs>
+        <w:ind w:left="720" w:hanging="360"/>
+      </w:pPr>
+      <w:rPr>
+        <w:rFonts w:ascii="Symbol" w:hAnsi="Symbol" w:hint="default"/>
+        <w:sz w:val="20"/>
+      </w:rPr>
+    </w:lvl>
+    <w:lvl w:ilvl="1" w:tentative="1">
+      <w:start w:val="1"/>
+      <w:numFmt w:val="bullet"/>
+      <w:lvlText w:val="o"/>
+      <w:lvlJc w:val="left"/>
+      <w:pPr>
+        <w:tabs>
+          <w:tab w:val="num" w:pos="1440"/>
+        </w:tabs>
+        <w:ind w:left="1440" w:hanging="360"/>
+      </w:pPr>
+      <w:rPr>
+        <w:rFonts w:ascii="Courier New" w:hAnsi="Courier New" w:hint="default"/>
+        <w:sz w:val="20"/>
+      </w:rPr>
+    </w:lvl>
+    <w:lvl w:ilvl="2" w:tentative="1">
+      <w:start w:val="1"/>
+      <w:numFmt w:val="bullet"/>
+      <w:lvlText w:val=""/>
+      <w:lvlJc w:val="left"/>
+      <w:pPr>
+        <w:tabs>
+          <w:tab w:val="num" w:pos="2160"/>
+        </w:tabs>
+        <w:ind w:left="2160" w:hanging="360"/>
+      </w:pPr>
+      <w:rPr>
+        <w:rFonts w:ascii="Wingdings" w:hAnsi="Wingdings" w:hint="default"/>
+        <w:sz w:val="20"/>
+      </w:rPr>
+    </w:lvl>
+    <w:lvl w:ilvl="3" w:tentative="1">
+      <w:start w:val="1"/>
+      <w:numFmt w:val="bullet"/>
+      <w:lvlText w:val=""/>
+      <w:lvlJc w:val="left"/>
+      <w:pPr>
+        <w:tabs>
+          <w:tab w:val="num" w:pos="2880"/>
+        </w:tabs>
+        <w:ind w:left="2880" w:hanging="360"/>
+      </w:pPr>
+      <w:rPr>
+        <w:rFonts w:ascii="Wingdings" w:hAnsi="Wingdings" w:hint="default"/>
+        <w:sz w:val="20"/>
+      </w:rPr>
+    </w:lvl>
+    <w:lvl w:ilvl="4" w:tentative="1">
+      <w:start w:val="1"/>
+      <w:numFmt w:val="bullet"/>
+      <w:lvlText w:val=""/>
+      <w:lvlJc w:val="left"/>
+      <w:pPr>
+        <w:tabs>
+          <w:tab w:val="num" w:pos="3600"/>
+        </w:tabs>
+        <w:ind w:left="3600" w:hanging="360"/>
+      </w:pPr>
+      <w:rPr>
+        <w:rFonts w:ascii="Wingdings" w:hAnsi="Wingdings" w:hint="default"/>
+        <w:sz w:val="20"/>
+      </w:rPr>
+    </w:lvl>
+    <w:lvl w:ilvl="5" w:tentative="1">
+      <w:start w:val="1"/>
+      <w:numFmt w:val="bullet"/>
+      <w:lvlText w:val=""/>
+      <w:lvlJc w:val="left"/>
+      <w:pPr>
+        <w:tabs>
+          <w:tab w:val="num" w:pos="4320"/>
+        </w:tabs>
+        <w:ind w:left="4320" w:hanging="360"/>
+      </w:pPr>
+      <w:rPr>
+        <w:rFonts w:ascii="Wingdings" w:hAnsi="Wingdings" w:hint="default"/>
+        <w:sz w:val="20"/>
+      </w:rPr>
+    </w:lvl>
+    <w:lvl w:ilvl="6" w:tentative="1">
+      <w:start w:val="1"/>
+      <w:numFmt w:val="bullet"/>
+      <w:lvlText w:val=""/>
+      <w:lvlJc w:val="left"/>
+      <w:pPr>
+        <w:tabs>
+          <w:tab w:val="num" w:pos="5040"/>
+        </w:tabs>
+        <w:ind w:left="5040" w:hanging="360"/>
+      </w:pPr>
+      <w:rPr>
+        <w:rFonts w:ascii="Wingdings" w:hAnsi="Wingdings" w:hint="default"/>
+        <w:sz w:val="20"/>
+      </w:rPr>
+    </w:lvl>
+    <w:lvl w:ilvl="7" w:tentative="1">
+      <w:start w:val="1"/>
+      <w:numFmt w:val="bullet"/>
+      <w:lvlText w:val=""/>
+      <w:lvlJc w:val="left"/>
+      <w:pPr>
+        <w:tabs>
+          <w:tab w:val="num" w:pos="5760"/>
+        </w:tabs>
+        <w:ind w:left="5760" w:hanging="360"/>
+      </w:pPr>
+      <w:rPr>
+        <w:rFonts w:ascii="Wingdings" w:hAnsi="Wingdings" w:hint="default"/>
+        <w:sz w:val="20"/>
+      </w:rPr>
+    </w:lvl>
+    <w:lvl w:ilvl="8" w:tentative="1">
+      <w:start w:val="1"/>
+      <w:numFmt w:val="bullet"/>
+      <w:lvlText w:val=""/>
+      <w:lvlJc w:val="left"/>
+      <w:pPr>
+        <w:tabs>
+          <w:tab w:val="num" w:pos="6480"/>
+        </w:tabs>
+        <w:ind w:left="6480" w:hanging="360"/>
+      </w:pPr>
+      <w:rPr>
+        <w:rFonts w:ascii="Wingdings" w:hAnsi="Wingdings" w:hint="default"/>
+        <w:sz w:val="20"/>
+      </w:rPr>
+    </w:lvl>
+  </w:abstractNum>
+  <w:abstractNum w:abstractNumId="31" w15:restartNumberingAfterBreak="0">
     <w:nsid w:val="761B3809"/>
     <w:multiLevelType w:val="multilevel"/>
     <w:tmpl w:val="F2B80532"/>
@@ -10698,7 +12645,7 @@
       </w:rPr>
     </w:lvl>
   </w:abstractNum>
-  <w:abstractNum w:abstractNumId="31" w15:restartNumberingAfterBreak="0">
+  <w:abstractNum w:abstractNumId="32" w15:restartNumberingAfterBreak="0">
     <w:nsid w:val="76BD7DA7"/>
     <w:multiLevelType w:val="hybridMultilevel"/>
     <w:tmpl w:val="72E09DB8"/>
@@ -10784,7 +12731,7 @@
       </w:pPr>
     </w:lvl>
   </w:abstractNum>
-  <w:abstractNum w:abstractNumId="32" w15:restartNumberingAfterBreak="0">
+  <w:abstractNum w:abstractNumId="33" w15:restartNumberingAfterBreak="0">
     <w:nsid w:val="7C063D1D"/>
     <w:multiLevelType w:val="hybridMultilevel"/>
     <w:tmpl w:val="77348FCA"/>
@@ -10870,7 +12817,7 @@
       </w:pPr>
     </w:lvl>
   </w:abstractNum>
-  <w:abstractNum w:abstractNumId="33" w15:restartNumberingAfterBreak="0">
+  <w:abstractNum w:abstractNumId="34" w15:restartNumberingAfterBreak="0">
     <w:nsid w:val="7EB23818"/>
     <w:multiLevelType w:val="hybridMultilevel"/>
     <w:tmpl w:val="52A0571C"/>
@@ -10990,10 +12937,10 @@
     <w:abstractNumId w:val="9"/>
   </w:num>
   <w:num w:numId="3">
-    <w:abstractNumId w:val="30"/>
+    <w:abstractNumId w:val="31"/>
   </w:num>
   <w:num w:numId="4">
-    <w:abstractNumId w:val="30"/>
+    <w:abstractNumId w:val="31"/>
     <w:lvlOverride w:ilvl="1">
       <w:lvl w:ilvl="1">
         <w:numFmt w:val="bullet"/>
@@ -11016,7 +12963,7 @@
     <w:abstractNumId w:val="21"/>
   </w:num>
   <w:num w:numId="6">
-    <w:abstractNumId w:val="33"/>
+    <w:abstractNumId w:val="34"/>
   </w:num>
   <w:num w:numId="7">
     <w:abstractNumId w:val="17"/>
@@ -11055,7 +13002,7 @@
     <w:abstractNumId w:val="10"/>
   </w:num>
   <w:num w:numId="19">
-    <w:abstractNumId w:val="32"/>
+    <w:abstractNumId w:val="33"/>
   </w:num>
   <w:num w:numId="20">
     <w:abstractNumId w:val="6"/>
@@ -11079,7 +13026,7 @@
     <w:abstractNumId w:val="24"/>
   </w:num>
   <w:num w:numId="27">
-    <w:abstractNumId w:val="31"/>
+    <w:abstractNumId w:val="32"/>
   </w:num>
   <w:num w:numId="28">
     <w:abstractNumId w:val="16"/>
@@ -11104,6 +13051,9 @@
   </w:num>
   <w:num w:numId="35">
     <w:abstractNumId w:val="0"/>
+  </w:num>
+  <w:num w:numId="36">
+    <w:abstractNumId w:val="30"/>
   </w:num>
 </w:numbering>
 </file>
@@ -11231,6 +13181,7 @@
     <w:lsdException w:name="HTML Sample" w:semiHidden="1" w:unhideWhenUsed="1"/>
     <w:lsdException w:name="HTML Typewriter" w:semiHidden="1" w:unhideWhenUsed="1"/>
     <w:lsdException w:name="HTML Variable" w:semiHidden="1" w:unhideWhenUsed="1"/>
+    <w:lsdException w:name="Normal Table" w:semiHidden="1" w:unhideWhenUsed="1"/>
     <w:lsdException w:name="annotation subject" w:semiHidden="1" w:unhideWhenUsed="1"/>
     <w:lsdException w:name="No List" w:semiHidden="1" w:unhideWhenUsed="1"/>
     <w:lsdException w:name="Outline List 1" w:semiHidden="1" w:unhideWhenUsed="1"/>
@@ -11273,8 +13224,11 @@
     <w:lsdException w:name="Table Contemporary" w:semiHidden="1" w:unhideWhenUsed="1"/>
     <w:lsdException w:name="Table Elegant" w:semiHidden="1" w:unhideWhenUsed="1"/>
     <w:lsdException w:name="Table Professional" w:semiHidden="1" w:unhideWhenUsed="1"/>
+    <w:lsdException w:name="Table Subtle 1" w:semiHidden="1" w:unhideWhenUsed="1"/>
     <w:lsdException w:name="Table Subtle 2" w:semiHidden="1" w:unhideWhenUsed="1"/>
     <w:lsdException w:name="Table Web 1" w:semiHidden="1" w:unhideWhenUsed="1"/>
+    <w:lsdException w:name="Table Web 2" w:semiHidden="1" w:unhideWhenUsed="1"/>
+    <w:lsdException w:name="Table Web 3" w:semiHidden="1" w:unhideWhenUsed="1"/>
     <w:lsdException w:name="Balloon Text" w:semiHidden="1" w:unhideWhenUsed="1"/>
     <w:lsdException w:name="Table Grid" w:uiPriority="39"/>
     <w:lsdException w:name="Table Theme" w:semiHidden="1" w:unhideWhenUsed="1"/>
@@ -11963,7 +13917,7 @@
 </file>
 
 <file path=customXml/itemProps1.xml><?xml version="1.0" encoding="utf-8"?>
-<ds:datastoreItem xmlns:ds="http://schemas.openxmlformats.org/officeDocument/2006/customXml" ds:itemID="{EFC21384-052D-44B9-B49A-92DB85C379F1}">
+<ds:datastoreItem xmlns:ds="http://schemas.openxmlformats.org/officeDocument/2006/customXml" ds:itemID="{C0FCC9FF-BA89-45E3-A9E0-F4796D5F403E}">
   <ds:schemaRefs>
     <ds:schemaRef ds:uri="http://schemas.openxmlformats.org/officeDocument/2006/bibliography"/>
   </ds:schemaRefs>

</xml_diff>

<commit_message>
added email to doc and updated pdf
</commit_message>
<xml_diff>
--- a/Documents/code/cst8300/Project/Project.docx
+++ b/Documents/code/cst8300/Project/Project.docx
@@ -66,6 +66,8 @@
           <w:lang w:eastAsia="en-CA"/>
         </w:rPr>
       </w:pPr>
+      <w:bookmarkStart w:id="0" w:name="_GoBack"/>
+      <w:bookmarkEnd w:id="0"/>
     </w:p>
     <w:p>
       <w:pPr>
@@ -169,6 +171,29 @@
         <w:rPr>
           <w:rFonts w:ascii="Arial" w:eastAsia="Times New Roman" w:hAnsi="Arial" w:cs="Arial"/>
           <w:color w:val="000000" w:themeColor="text1"/>
+          <w:sz w:val="24"/>
+          <w:szCs w:val="24"/>
+          <w:lang w:eastAsia="en-CA"/>
+        </w:rPr>
+      </w:pPr>
+      <w:r>
+        <w:rPr>
+          <w:rFonts w:ascii="Arial" w:eastAsia="Times New Roman" w:hAnsi="Arial" w:cs="Arial"/>
+          <w:color w:val="000000" w:themeColor="text1"/>
+          <w:sz w:val="24"/>
+          <w:szCs w:val="24"/>
+          <w:lang w:eastAsia="en-CA"/>
+        </w:rPr>
+        <w:t>cham0421@algonquinlive.com</w:t>
+      </w:r>
+    </w:p>
+    <w:p>
+      <w:pPr>
+        <w:spacing w:after="0" w:line="240" w:lineRule="auto"/>
+        <w:jc w:val="center"/>
+        <w:rPr>
+          <w:rFonts w:ascii="Arial" w:eastAsia="Times New Roman" w:hAnsi="Arial" w:cs="Arial"/>
+          <w:color w:val="000000" w:themeColor="text1"/>
           <w:lang w:eastAsia="en-CA"/>
         </w:rPr>
       </w:pPr>
@@ -412,7 +437,6 @@
           <w:sz w:val="20"/>
           <w:lang w:val="en-CA"/>
         </w:rPr>
-        <w:lastRenderedPageBreak/>
         <w:t>Name the career you are interested in pursuing</w:t>
       </w:r>
       <w:r>
@@ -5386,23 +5410,7 @@
           <w:sz w:val="20"/>
           <w:u w:val="single"/>
         </w:rPr>
-        <w:t>Resume Tips &amp; T</w:t>
-      </w:r>
-      <w:r>
-        <w:rPr>
-          <w:rFonts w:asciiTheme="majorHAnsi" w:hAnsiTheme="majorHAnsi" w:cstheme="majorHAnsi"/>
-          <w:sz w:val="20"/>
-          <w:u w:val="single"/>
-        </w:rPr>
-        <w:t>e</w:t>
-      </w:r>
-      <w:r>
-        <w:rPr>
-          <w:rFonts w:asciiTheme="majorHAnsi" w:hAnsiTheme="majorHAnsi" w:cstheme="majorHAnsi"/>
-          <w:sz w:val="20"/>
-          <w:u w:val="single"/>
-        </w:rPr>
-        <w:t>mplate</w:t>
+        <w:t>Resume Tips &amp; Template</w:t>
       </w:r>
       <w:r>
         <w:rPr>
@@ -5561,23 +5569,7 @@
           <w:sz w:val="20"/>
           <w:u w:val="single"/>
         </w:rPr>
-        <w:t xml:space="preserve">Cover Letter Tips </w:t>
-      </w:r>
-      <w:r>
-        <w:rPr>
-          <w:rFonts w:asciiTheme="majorHAnsi" w:hAnsiTheme="majorHAnsi" w:cstheme="majorHAnsi"/>
-          <w:sz w:val="20"/>
-          <w:u w:val="single"/>
-        </w:rPr>
-        <w:t>&amp;</w:t>
-      </w:r>
-      <w:r>
-        <w:rPr>
-          <w:rFonts w:asciiTheme="majorHAnsi" w:hAnsiTheme="majorHAnsi" w:cstheme="majorHAnsi"/>
-          <w:sz w:val="20"/>
-          <w:u w:val="single"/>
-        </w:rPr>
-        <w:t xml:space="preserve"> Template</w:t>
+        <w:t>Cover Letter Tips &amp; Template</w:t>
       </w:r>
       <w:r>
         <w:rPr>
@@ -5703,25 +5695,7 @@
           <w:u w:val="single"/>
           <w:shd w:val="clear" w:color="auto" w:fill="F3FCF3"/>
         </w:rPr>
-        <w:t>Interview Preparation</w:t>
-      </w:r>
-      <w:r>
-        <w:rPr>
-          <w:rFonts w:asciiTheme="majorHAnsi" w:hAnsiTheme="majorHAnsi" w:cstheme="majorHAnsi"/>
-          <w:sz w:val="20"/>
-          <w:u w:val="single"/>
-          <w:shd w:val="clear" w:color="auto" w:fill="F3FCF3"/>
-        </w:rPr>
-        <w:t xml:space="preserve"> </w:t>
-      </w:r>
-      <w:r>
-        <w:rPr>
-          <w:rFonts w:asciiTheme="majorHAnsi" w:hAnsiTheme="majorHAnsi" w:cstheme="majorHAnsi"/>
-          <w:sz w:val="20"/>
-          <w:u w:val="single"/>
-          <w:shd w:val="clear" w:color="auto" w:fill="F3FCF3"/>
-        </w:rPr>
-        <w:t>Tips</w:t>
+        <w:t>Interview Preparation Tips</w:t>
       </w:r>
       <w:r>
         <w:rPr>
@@ -6093,18 +6067,7 @@
           <w:sz w:val="20"/>
           <w:lang w:val="en-CA"/>
         </w:rPr>
-        <w:t>Google mock questions and a</w:t>
-      </w:r>
-      <w:bookmarkStart w:id="0" w:name="_GoBack"/>
-      <w:bookmarkEnd w:id="0"/>
-      <w:r>
-        <w:rPr>
-          <w:rFonts w:asciiTheme="majorHAnsi" w:hAnsiTheme="majorHAnsi" w:cstheme="majorHAnsi"/>
-          <w:color w:val="000000" w:themeColor="text1"/>
-          <w:sz w:val="20"/>
-          <w:lang w:val="en-CA"/>
-        </w:rPr>
-        <w:t>nswer them prior to the interview</w:t>
+        <w:t>Google mock questions and answer them prior to the interview</w:t>
       </w:r>
     </w:p>
     <w:p>
@@ -10679,6 +10642,7 @@
   <w:style w:type="character" w:default="1" w:styleId="DefaultParagraphFont">
     <w:name w:val="Default Paragraph Font"/>
     <w:uiPriority w:val="1"/>
+    <w:semiHidden/>
     <w:unhideWhenUsed/>
   </w:style>
   <w:style w:type="table" w:default="1" w:styleId="TableNormal">
@@ -11135,7 +11099,7 @@
 </file>
 
 <file path=customXml/itemProps1.xml><?xml version="1.0" encoding="utf-8"?>
-<ds:datastoreItem xmlns:ds="http://schemas.openxmlformats.org/officeDocument/2006/customXml" ds:itemID="{AA63D41D-3A14-4EFD-A371-4B845289D426}">
+<ds:datastoreItem xmlns:ds="http://schemas.openxmlformats.org/officeDocument/2006/customXml" ds:itemID="{33CDB915-63AB-40F0-BBAE-6E7B1055045C}">
   <ds:schemaRefs>
     <ds:schemaRef ds:uri="http://schemas.openxmlformats.org/officeDocument/2006/bibliography"/>
   </ds:schemaRefs>

</xml_diff>